<commit_message>
Marco teorico finalizado, revision 3
</commit_message>
<xml_diff>
--- a/Documento.docx
+++ b/Documento.docx
@@ -627,7 +627,7 @@
               </wp:anchor>
             </w:drawing>
           </mc:Choice>
-          <mc:Fallback xmlns:sl="http://schemas.openxmlformats.org/schemaLibrary/2006/main" xmlns:a="http://schemas.openxmlformats.org/drawingml/2006/main" xmlns:pic="http://schemas.openxmlformats.org/drawingml/2006/picture" xmlns:c="http://schemas.openxmlformats.org/drawingml/2006/chart" xmlns:lc="http://schemas.openxmlformats.org/drawingml/2006/lockedCanvas" xmlns:dgm="http://schemas.openxmlformats.org/drawingml/2006/diagram">
+          <mc:Fallback xmlns:dgm="http://schemas.openxmlformats.org/drawingml/2006/diagram" xmlns:lc="http://schemas.openxmlformats.org/drawingml/2006/lockedCanvas" xmlns:c="http://schemas.openxmlformats.org/drawingml/2006/chart" xmlns:pic="http://schemas.openxmlformats.org/drawingml/2006/picture" xmlns:a="http://schemas.openxmlformats.org/drawingml/2006/main" xmlns:sl="http://schemas.openxmlformats.org/schemaLibrary/2006/main">
             <w:drawing>
               <wp:anchor allowOverlap="1" behindDoc="0" distB="4294967295" distT="4294967295" distL="114300" distR="114300" hidden="0" layoutInCell="1" locked="0" relativeHeight="0" simplePos="0">
                 <wp:simplePos x="0" y="0"/>
@@ -763,7 +763,7 @@
               </wp:anchor>
             </w:drawing>
           </mc:Choice>
-          <mc:Fallback xmlns:sl="http://schemas.openxmlformats.org/schemaLibrary/2006/main" xmlns:a="http://schemas.openxmlformats.org/drawingml/2006/main" xmlns:pic="http://schemas.openxmlformats.org/drawingml/2006/picture" xmlns:c="http://schemas.openxmlformats.org/drawingml/2006/chart" xmlns:lc="http://schemas.openxmlformats.org/drawingml/2006/lockedCanvas" xmlns:dgm="http://schemas.openxmlformats.org/drawingml/2006/diagram">
+          <mc:Fallback xmlns:dgm="http://schemas.openxmlformats.org/drawingml/2006/diagram" xmlns:lc="http://schemas.openxmlformats.org/drawingml/2006/lockedCanvas" xmlns:c="http://schemas.openxmlformats.org/drawingml/2006/chart" xmlns:pic="http://schemas.openxmlformats.org/drawingml/2006/picture" xmlns:a="http://schemas.openxmlformats.org/drawingml/2006/main" xmlns:sl="http://schemas.openxmlformats.org/schemaLibrary/2006/main">
             <w:drawing>
               <wp:anchor allowOverlap="1" behindDoc="0" distB="4294967295" distT="4294967295" distL="114300" distR="114300" hidden="0" layoutInCell="1" locked="0" relativeHeight="0" simplePos="0">
                 <wp:simplePos x="0" y="0"/>
@@ -860,7 +860,7 @@
               </wp:anchor>
             </w:drawing>
           </mc:Choice>
-          <mc:Fallback xmlns:sl="http://schemas.openxmlformats.org/schemaLibrary/2006/main" xmlns:a="http://schemas.openxmlformats.org/drawingml/2006/main" xmlns:pic="http://schemas.openxmlformats.org/drawingml/2006/picture" xmlns:c="http://schemas.openxmlformats.org/drawingml/2006/chart" xmlns:lc="http://schemas.openxmlformats.org/drawingml/2006/lockedCanvas" xmlns:dgm="http://schemas.openxmlformats.org/drawingml/2006/diagram">
+          <mc:Fallback xmlns:dgm="http://schemas.openxmlformats.org/drawingml/2006/diagram" xmlns:lc="http://schemas.openxmlformats.org/drawingml/2006/lockedCanvas" xmlns:c="http://schemas.openxmlformats.org/drawingml/2006/chart" xmlns:pic="http://schemas.openxmlformats.org/drawingml/2006/picture" xmlns:a="http://schemas.openxmlformats.org/drawingml/2006/main" xmlns:sl="http://schemas.openxmlformats.org/schemaLibrary/2006/main">
             <w:drawing>
               <wp:anchor allowOverlap="1" behindDoc="0" distB="4294967295" distT="4294967295" distL="114300" distR="114300" hidden="0" layoutInCell="1" locked="0" relativeHeight="0" simplePos="0">
                 <wp:simplePos x="0" y="0"/>
@@ -1594,7 +1594,7 @@
       <w:pPr>
         <w:pStyle w:val="Ttulo1"/>
       </w:pPr>
-      <w:bookmarkStart w:id="3" w:name="_Toc43080105"/>
+      <w:bookmarkStart w:id="3" w:name="_Toc45842498"/>
       <w:r>
         <w:lastRenderedPageBreak/>
         <w:t>RESUMEN</w:t>
@@ -1859,7 +1859,7 @@
           <w:r>
             <w:fldChar w:fldCharType="separate"/>
           </w:r>
-          <w:hyperlink w:anchor="_Toc43080105" w:history="1">
+          <w:hyperlink w:anchor="_Toc45842498" w:history="1">
             <w:r>
               <w:rPr>
                 <w:rStyle w:val="Hipervnculo"/>
@@ -1886,7 +1886,7 @@
                 <w:noProof/>
                 <w:webHidden/>
               </w:rPr>
-              <w:instrText xml:space="preserve"> PAGEREF _Toc43080105 \h </w:instrText>
+              <w:instrText xml:space="preserve"> PAGEREF _Toc45842498 \h </w:instrText>
             </w:r>
             <w:r>
               <w:rPr>
@@ -1930,7 +1930,7 @@
               <w:sz w:val="22"/>
             </w:rPr>
           </w:pPr>
-          <w:hyperlink w:anchor="_Toc43080106" w:history="1">
+          <w:hyperlink w:anchor="_Toc45842499" w:history="1">
             <w:r>
               <w:rPr>
                 <w:rStyle w:val="Hipervnculo"/>
@@ -1972,7 +1972,7 @@
                 <w:noProof/>
                 <w:webHidden/>
               </w:rPr>
-              <w:instrText xml:space="preserve"> PAGEREF _Toc43080106 \h </w:instrText>
+              <w:instrText xml:space="preserve"> PAGEREF _Toc45842499 \h </w:instrText>
             </w:r>
             <w:r>
               <w:rPr>
@@ -2016,7 +2016,7 @@
               <w:sz w:val="22"/>
             </w:rPr>
           </w:pPr>
-          <w:hyperlink w:anchor="_Toc43080107" w:history="1">
+          <w:hyperlink w:anchor="_Toc45842500" w:history="1">
             <w:r>
               <w:rPr>
                 <w:rStyle w:val="Hipervnculo"/>
@@ -2058,7 +2058,7 @@
                 <w:noProof/>
                 <w:webHidden/>
               </w:rPr>
-              <w:instrText xml:space="preserve"> PAGEREF _Toc43080107 \h </w:instrText>
+              <w:instrText xml:space="preserve"> PAGEREF _Toc45842500 \h </w:instrText>
             </w:r>
             <w:r>
               <w:rPr>
@@ -2102,7 +2102,7 @@
               <w:sz w:val="22"/>
             </w:rPr>
           </w:pPr>
-          <w:hyperlink w:anchor="_Toc43080108" w:history="1">
+          <w:hyperlink w:anchor="_Toc45842501" w:history="1">
             <w:r>
               <w:rPr>
                 <w:rStyle w:val="Hipervnculo"/>
@@ -2144,7 +2144,7 @@
                 <w:noProof/>
                 <w:webHidden/>
               </w:rPr>
-              <w:instrText xml:space="preserve"> PAGEREF _Toc43080108 \h </w:instrText>
+              <w:instrText xml:space="preserve"> PAGEREF _Toc45842501 \h </w:instrText>
             </w:r>
             <w:r>
               <w:rPr>
@@ -2188,7 +2188,7 @@
               <w:sz w:val="22"/>
             </w:rPr>
           </w:pPr>
-          <w:hyperlink w:anchor="_Toc43080109" w:history="1">
+          <w:hyperlink w:anchor="_Toc45842502" w:history="1">
             <w:r>
               <w:rPr>
                 <w:rStyle w:val="Hipervnculo"/>
@@ -2230,7 +2230,7 @@
                 <w:noProof/>
                 <w:webHidden/>
               </w:rPr>
-              <w:instrText xml:space="preserve"> PAGEREF _Toc43080109 \h </w:instrText>
+              <w:instrText xml:space="preserve"> PAGEREF _Toc45842502 \h </w:instrText>
             </w:r>
             <w:r>
               <w:rPr>
@@ -2274,7 +2274,7 @@
               <w:sz w:val="22"/>
             </w:rPr>
           </w:pPr>
-          <w:hyperlink w:anchor="_Toc43080110" w:history="1">
+          <w:hyperlink w:anchor="_Toc45842503" w:history="1">
             <w:r>
               <w:rPr>
                 <w:rStyle w:val="Hipervnculo"/>
@@ -2316,7 +2316,7 @@
                 <w:noProof/>
                 <w:webHidden/>
               </w:rPr>
-              <w:instrText xml:space="preserve"> PAGEREF _Toc43080110 \h </w:instrText>
+              <w:instrText xml:space="preserve"> PAGEREF _Toc45842503 \h </w:instrText>
             </w:r>
             <w:r>
               <w:rPr>
@@ -2360,7 +2360,7 @@
               <w:sz w:val="22"/>
             </w:rPr>
           </w:pPr>
-          <w:hyperlink w:anchor="_Toc43080111" w:history="1">
+          <w:hyperlink w:anchor="_Toc45842504" w:history="1">
             <w:r>
               <w:rPr>
                 <w:rStyle w:val="Hipervnculo"/>
@@ -2402,7 +2402,7 @@
                 <w:noProof/>
                 <w:webHidden/>
               </w:rPr>
-              <w:instrText xml:space="preserve"> PAGEREF _Toc43080111 \h </w:instrText>
+              <w:instrText xml:space="preserve"> PAGEREF _Toc45842504 \h </w:instrText>
             </w:r>
             <w:r>
               <w:rPr>
@@ -2446,7 +2446,7 @@
               <w:sz w:val="22"/>
             </w:rPr>
           </w:pPr>
-          <w:hyperlink w:anchor="_Toc43080112" w:history="1">
+          <w:hyperlink w:anchor="_Toc45842505" w:history="1">
             <w:r>
               <w:rPr>
                 <w:rStyle w:val="Hipervnculo"/>
@@ -2488,7 +2488,7 @@
                 <w:noProof/>
                 <w:webHidden/>
               </w:rPr>
-              <w:instrText xml:space="preserve"> PAGEREF _Toc43080112 \h </w:instrText>
+              <w:instrText xml:space="preserve"> PAGEREF _Toc45842505 \h </w:instrText>
             </w:r>
             <w:r>
               <w:rPr>
@@ -2509,6 +2509,1554 @@
                 <w:webHidden/>
               </w:rPr>
               <w:t>5</w:t>
+            </w:r>
+            <w:r>
+              <w:rPr>
+                <w:noProof/>
+                <w:webHidden/>
+              </w:rPr>
+              <w:fldChar w:fldCharType="end"/>
+            </w:r>
+          </w:hyperlink>
+        </w:p>
+        <w:p>
+          <w:pPr>
+            <w:pStyle w:val="TDC2"/>
+            <w:tabs>
+              <w:tab w:val="left" w:pos="880"/>
+              <w:tab w:val="right" w:leader="dot" w:pos="9111"/>
+            </w:tabs>
+            <w:rPr>
+              <w:rFonts w:asciiTheme="minorHAnsi" w:eastAsiaTheme="minorEastAsia" w:hAnsiTheme="minorHAnsi" w:cstheme="minorBidi"/>
+              <w:noProof/>
+              <w:sz w:val="22"/>
+            </w:rPr>
+          </w:pPr>
+          <w:hyperlink w:anchor="_Toc45842506" w:history="1">
+            <w:r>
+              <w:rPr>
+                <w:rStyle w:val="Hipervnculo"/>
+                <w:noProof/>
+              </w:rPr>
+              <w:t>4.1.</w:t>
+            </w:r>
+            <w:r>
+              <w:rPr>
+                <w:rFonts w:asciiTheme="minorHAnsi" w:eastAsiaTheme="minorEastAsia" w:hAnsiTheme="minorHAnsi" w:cstheme="minorBidi"/>
+                <w:noProof/>
+                <w:sz w:val="22"/>
+              </w:rPr>
+              <w:tab/>
+            </w:r>
+            <w:r>
+              <w:rPr>
+                <w:rStyle w:val="Hipervnculo"/>
+                <w:noProof/>
+              </w:rPr>
+              <w:t>Software.</w:t>
+            </w:r>
+            <w:r>
+              <w:rPr>
+                <w:noProof/>
+                <w:webHidden/>
+              </w:rPr>
+              <w:tab/>
+            </w:r>
+            <w:r>
+              <w:rPr>
+                <w:noProof/>
+                <w:webHidden/>
+              </w:rPr>
+              <w:fldChar w:fldCharType="begin"/>
+            </w:r>
+            <w:r>
+              <w:rPr>
+                <w:noProof/>
+                <w:webHidden/>
+              </w:rPr>
+              <w:instrText xml:space="preserve"> PAGEREF _Toc45842506 \h </w:instrText>
+            </w:r>
+            <w:r>
+              <w:rPr>
+                <w:noProof/>
+                <w:webHidden/>
+              </w:rPr>
+            </w:r>
+            <w:r>
+              <w:rPr>
+                <w:noProof/>
+                <w:webHidden/>
+              </w:rPr>
+              <w:fldChar w:fldCharType="separate"/>
+            </w:r>
+            <w:r>
+              <w:rPr>
+                <w:noProof/>
+                <w:webHidden/>
+              </w:rPr>
+              <w:t>5</w:t>
+            </w:r>
+            <w:r>
+              <w:rPr>
+                <w:noProof/>
+                <w:webHidden/>
+              </w:rPr>
+              <w:fldChar w:fldCharType="end"/>
+            </w:r>
+          </w:hyperlink>
+        </w:p>
+        <w:p>
+          <w:pPr>
+            <w:pStyle w:val="TDC2"/>
+            <w:tabs>
+              <w:tab w:val="left" w:pos="880"/>
+              <w:tab w:val="right" w:leader="dot" w:pos="9111"/>
+            </w:tabs>
+            <w:rPr>
+              <w:rFonts w:asciiTheme="minorHAnsi" w:eastAsiaTheme="minorEastAsia" w:hAnsiTheme="minorHAnsi" w:cstheme="minorBidi"/>
+              <w:noProof/>
+              <w:sz w:val="22"/>
+            </w:rPr>
+          </w:pPr>
+          <w:hyperlink w:anchor="_Toc45842507" w:history="1">
+            <w:r>
+              <w:rPr>
+                <w:rStyle w:val="Hipervnculo"/>
+                <w:noProof/>
+              </w:rPr>
+              <w:t>4.2.</w:t>
+            </w:r>
+            <w:r>
+              <w:rPr>
+                <w:rFonts w:asciiTheme="minorHAnsi" w:eastAsiaTheme="minorEastAsia" w:hAnsiTheme="minorHAnsi" w:cstheme="minorBidi"/>
+                <w:noProof/>
+                <w:sz w:val="22"/>
+              </w:rPr>
+              <w:tab/>
+            </w:r>
+            <w:r>
+              <w:rPr>
+                <w:rStyle w:val="Hipervnculo"/>
+                <w:noProof/>
+              </w:rPr>
+              <w:t>Base de datos.</w:t>
+            </w:r>
+            <w:r>
+              <w:rPr>
+                <w:noProof/>
+                <w:webHidden/>
+              </w:rPr>
+              <w:tab/>
+            </w:r>
+            <w:r>
+              <w:rPr>
+                <w:noProof/>
+                <w:webHidden/>
+              </w:rPr>
+              <w:fldChar w:fldCharType="begin"/>
+            </w:r>
+            <w:r>
+              <w:rPr>
+                <w:noProof/>
+                <w:webHidden/>
+              </w:rPr>
+              <w:instrText xml:space="preserve"> PAGEREF _Toc45842507 \h </w:instrText>
+            </w:r>
+            <w:r>
+              <w:rPr>
+                <w:noProof/>
+                <w:webHidden/>
+              </w:rPr>
+            </w:r>
+            <w:r>
+              <w:rPr>
+                <w:noProof/>
+                <w:webHidden/>
+              </w:rPr>
+              <w:fldChar w:fldCharType="separate"/>
+            </w:r>
+            <w:r>
+              <w:rPr>
+                <w:noProof/>
+                <w:webHidden/>
+              </w:rPr>
+              <w:t>5</w:t>
+            </w:r>
+            <w:r>
+              <w:rPr>
+                <w:noProof/>
+                <w:webHidden/>
+              </w:rPr>
+              <w:fldChar w:fldCharType="end"/>
+            </w:r>
+          </w:hyperlink>
+        </w:p>
+        <w:p>
+          <w:pPr>
+            <w:pStyle w:val="TDC2"/>
+            <w:tabs>
+              <w:tab w:val="left" w:pos="880"/>
+              <w:tab w:val="right" w:leader="dot" w:pos="9111"/>
+            </w:tabs>
+            <w:rPr>
+              <w:rFonts w:asciiTheme="minorHAnsi" w:eastAsiaTheme="minorEastAsia" w:hAnsiTheme="minorHAnsi" w:cstheme="minorBidi"/>
+              <w:noProof/>
+              <w:sz w:val="22"/>
+            </w:rPr>
+          </w:pPr>
+          <w:hyperlink w:anchor="_Toc45842508" w:history="1">
+            <w:r>
+              <w:rPr>
+                <w:rStyle w:val="Hipervnculo"/>
+                <w:noProof/>
+              </w:rPr>
+              <w:t>4.3</w:t>
+            </w:r>
+            <w:r>
+              <w:rPr>
+                <w:rFonts w:asciiTheme="minorHAnsi" w:eastAsiaTheme="minorEastAsia" w:hAnsiTheme="minorHAnsi" w:cstheme="minorBidi"/>
+                <w:noProof/>
+                <w:sz w:val="22"/>
+              </w:rPr>
+              <w:tab/>
+            </w:r>
+            <w:r>
+              <w:rPr>
+                <w:rStyle w:val="Hipervnculo"/>
+                <w:noProof/>
+              </w:rPr>
+              <w:t>Sistemas gestores de bases de datos.</w:t>
+            </w:r>
+            <w:r>
+              <w:rPr>
+                <w:noProof/>
+                <w:webHidden/>
+              </w:rPr>
+              <w:tab/>
+            </w:r>
+            <w:r>
+              <w:rPr>
+                <w:noProof/>
+                <w:webHidden/>
+              </w:rPr>
+              <w:fldChar w:fldCharType="begin"/>
+            </w:r>
+            <w:r>
+              <w:rPr>
+                <w:noProof/>
+                <w:webHidden/>
+              </w:rPr>
+              <w:instrText xml:space="preserve"> PAGEREF _Toc45842508 \h </w:instrText>
+            </w:r>
+            <w:r>
+              <w:rPr>
+                <w:noProof/>
+                <w:webHidden/>
+              </w:rPr>
+            </w:r>
+            <w:r>
+              <w:rPr>
+                <w:noProof/>
+                <w:webHidden/>
+              </w:rPr>
+              <w:fldChar w:fldCharType="separate"/>
+            </w:r>
+            <w:r>
+              <w:rPr>
+                <w:noProof/>
+                <w:webHidden/>
+              </w:rPr>
+              <w:t>6</w:t>
+            </w:r>
+            <w:r>
+              <w:rPr>
+                <w:noProof/>
+                <w:webHidden/>
+              </w:rPr>
+              <w:fldChar w:fldCharType="end"/>
+            </w:r>
+          </w:hyperlink>
+        </w:p>
+        <w:p>
+          <w:pPr>
+            <w:pStyle w:val="TDC2"/>
+            <w:tabs>
+              <w:tab w:val="left" w:pos="880"/>
+              <w:tab w:val="right" w:leader="dot" w:pos="9111"/>
+            </w:tabs>
+            <w:rPr>
+              <w:rFonts w:asciiTheme="minorHAnsi" w:eastAsiaTheme="minorEastAsia" w:hAnsiTheme="minorHAnsi" w:cstheme="minorBidi"/>
+              <w:noProof/>
+              <w:sz w:val="22"/>
+            </w:rPr>
+          </w:pPr>
+          <w:hyperlink w:anchor="_Toc45842509" w:history="1">
+            <w:r>
+              <w:rPr>
+                <w:rStyle w:val="Hipervnculo"/>
+                <w:noProof/>
+              </w:rPr>
+              <w:t>4.4.</w:t>
+            </w:r>
+            <w:r>
+              <w:rPr>
+                <w:rFonts w:asciiTheme="minorHAnsi" w:eastAsiaTheme="minorEastAsia" w:hAnsiTheme="minorHAnsi" w:cstheme="minorBidi"/>
+                <w:noProof/>
+                <w:sz w:val="22"/>
+              </w:rPr>
+              <w:tab/>
+            </w:r>
+            <w:r>
+              <w:rPr>
+                <w:rStyle w:val="Hipervnculo"/>
+                <w:noProof/>
+              </w:rPr>
+              <w:t>Lenguaje SQL.</w:t>
+            </w:r>
+            <w:r>
+              <w:rPr>
+                <w:noProof/>
+                <w:webHidden/>
+              </w:rPr>
+              <w:tab/>
+            </w:r>
+            <w:r>
+              <w:rPr>
+                <w:noProof/>
+                <w:webHidden/>
+              </w:rPr>
+              <w:fldChar w:fldCharType="begin"/>
+            </w:r>
+            <w:r>
+              <w:rPr>
+                <w:noProof/>
+                <w:webHidden/>
+              </w:rPr>
+              <w:instrText xml:space="preserve"> PAGEREF _Toc45842509 \h </w:instrText>
+            </w:r>
+            <w:r>
+              <w:rPr>
+                <w:noProof/>
+                <w:webHidden/>
+              </w:rPr>
+            </w:r>
+            <w:r>
+              <w:rPr>
+                <w:noProof/>
+                <w:webHidden/>
+              </w:rPr>
+              <w:fldChar w:fldCharType="separate"/>
+            </w:r>
+            <w:r>
+              <w:rPr>
+                <w:noProof/>
+                <w:webHidden/>
+              </w:rPr>
+              <w:t>6</w:t>
+            </w:r>
+            <w:r>
+              <w:rPr>
+                <w:noProof/>
+                <w:webHidden/>
+              </w:rPr>
+              <w:fldChar w:fldCharType="end"/>
+            </w:r>
+          </w:hyperlink>
+        </w:p>
+        <w:p>
+          <w:pPr>
+            <w:pStyle w:val="TDC2"/>
+            <w:tabs>
+              <w:tab w:val="left" w:pos="880"/>
+              <w:tab w:val="right" w:leader="dot" w:pos="9111"/>
+            </w:tabs>
+            <w:rPr>
+              <w:rFonts w:asciiTheme="minorHAnsi" w:eastAsiaTheme="minorEastAsia" w:hAnsiTheme="minorHAnsi" w:cstheme="minorBidi"/>
+              <w:noProof/>
+              <w:sz w:val="22"/>
+            </w:rPr>
+          </w:pPr>
+          <w:hyperlink w:anchor="_Toc45842510" w:history="1">
+            <w:r>
+              <w:rPr>
+                <w:rStyle w:val="Hipervnculo"/>
+                <w:noProof/>
+              </w:rPr>
+              <w:t>4.5.</w:t>
+            </w:r>
+            <w:r>
+              <w:rPr>
+                <w:rFonts w:asciiTheme="minorHAnsi" w:eastAsiaTheme="minorEastAsia" w:hAnsiTheme="minorHAnsi" w:cstheme="minorBidi"/>
+                <w:noProof/>
+                <w:sz w:val="22"/>
+              </w:rPr>
+              <w:tab/>
+            </w:r>
+            <w:r>
+              <w:rPr>
+                <w:rStyle w:val="Hipervnculo"/>
+                <w:noProof/>
+              </w:rPr>
+              <w:t>MySQL.</w:t>
+            </w:r>
+            <w:r>
+              <w:rPr>
+                <w:noProof/>
+                <w:webHidden/>
+              </w:rPr>
+              <w:tab/>
+            </w:r>
+            <w:r>
+              <w:rPr>
+                <w:noProof/>
+                <w:webHidden/>
+              </w:rPr>
+              <w:fldChar w:fldCharType="begin"/>
+            </w:r>
+            <w:r>
+              <w:rPr>
+                <w:noProof/>
+                <w:webHidden/>
+              </w:rPr>
+              <w:instrText xml:space="preserve"> PAGEREF _Toc45842510 \h </w:instrText>
+            </w:r>
+            <w:r>
+              <w:rPr>
+                <w:noProof/>
+                <w:webHidden/>
+              </w:rPr>
+            </w:r>
+            <w:r>
+              <w:rPr>
+                <w:noProof/>
+                <w:webHidden/>
+              </w:rPr>
+              <w:fldChar w:fldCharType="separate"/>
+            </w:r>
+            <w:r>
+              <w:rPr>
+                <w:noProof/>
+                <w:webHidden/>
+              </w:rPr>
+              <w:t>7</w:t>
+            </w:r>
+            <w:r>
+              <w:rPr>
+                <w:noProof/>
+                <w:webHidden/>
+              </w:rPr>
+              <w:fldChar w:fldCharType="end"/>
+            </w:r>
+          </w:hyperlink>
+        </w:p>
+        <w:p>
+          <w:pPr>
+            <w:pStyle w:val="TDC2"/>
+            <w:tabs>
+              <w:tab w:val="left" w:pos="880"/>
+              <w:tab w:val="right" w:leader="dot" w:pos="9111"/>
+            </w:tabs>
+            <w:rPr>
+              <w:rFonts w:asciiTheme="minorHAnsi" w:eastAsiaTheme="minorEastAsia" w:hAnsiTheme="minorHAnsi" w:cstheme="minorBidi"/>
+              <w:noProof/>
+              <w:sz w:val="22"/>
+            </w:rPr>
+          </w:pPr>
+          <w:hyperlink w:anchor="_Toc45842511" w:history="1">
+            <w:r>
+              <w:rPr>
+                <w:rStyle w:val="Hipervnculo"/>
+                <w:noProof/>
+              </w:rPr>
+              <w:t>4.6.</w:t>
+            </w:r>
+            <w:r>
+              <w:rPr>
+                <w:rFonts w:asciiTheme="minorHAnsi" w:eastAsiaTheme="minorEastAsia" w:hAnsiTheme="minorHAnsi" w:cstheme="minorBidi"/>
+                <w:noProof/>
+                <w:sz w:val="22"/>
+              </w:rPr>
+              <w:tab/>
+            </w:r>
+            <w:r>
+              <w:rPr>
+                <w:rStyle w:val="Hipervnculo"/>
+                <w:noProof/>
+              </w:rPr>
+              <w:t>Modelo relacional.</w:t>
+            </w:r>
+            <w:r>
+              <w:rPr>
+                <w:noProof/>
+                <w:webHidden/>
+              </w:rPr>
+              <w:tab/>
+            </w:r>
+            <w:r>
+              <w:rPr>
+                <w:noProof/>
+                <w:webHidden/>
+              </w:rPr>
+              <w:fldChar w:fldCharType="begin"/>
+            </w:r>
+            <w:r>
+              <w:rPr>
+                <w:noProof/>
+                <w:webHidden/>
+              </w:rPr>
+              <w:instrText xml:space="preserve"> PAGEREF _Toc45842511 \h </w:instrText>
+            </w:r>
+            <w:r>
+              <w:rPr>
+                <w:noProof/>
+                <w:webHidden/>
+              </w:rPr>
+            </w:r>
+            <w:r>
+              <w:rPr>
+                <w:noProof/>
+                <w:webHidden/>
+              </w:rPr>
+              <w:fldChar w:fldCharType="separate"/>
+            </w:r>
+            <w:r>
+              <w:rPr>
+                <w:noProof/>
+                <w:webHidden/>
+              </w:rPr>
+              <w:t>7</w:t>
+            </w:r>
+            <w:r>
+              <w:rPr>
+                <w:noProof/>
+                <w:webHidden/>
+              </w:rPr>
+              <w:fldChar w:fldCharType="end"/>
+            </w:r>
+          </w:hyperlink>
+        </w:p>
+        <w:p>
+          <w:pPr>
+            <w:pStyle w:val="TDC2"/>
+            <w:tabs>
+              <w:tab w:val="left" w:pos="880"/>
+              <w:tab w:val="right" w:leader="dot" w:pos="9111"/>
+            </w:tabs>
+            <w:rPr>
+              <w:rFonts w:asciiTheme="minorHAnsi" w:eastAsiaTheme="minorEastAsia" w:hAnsiTheme="minorHAnsi" w:cstheme="minorBidi"/>
+              <w:noProof/>
+              <w:sz w:val="22"/>
+            </w:rPr>
+          </w:pPr>
+          <w:hyperlink w:anchor="_Toc45842512" w:history="1">
+            <w:r>
+              <w:rPr>
+                <w:rStyle w:val="Hipervnculo"/>
+                <w:noProof/>
+              </w:rPr>
+              <w:t>4.7.</w:t>
+            </w:r>
+            <w:r>
+              <w:rPr>
+                <w:rFonts w:asciiTheme="minorHAnsi" w:eastAsiaTheme="minorEastAsia" w:hAnsiTheme="minorHAnsi" w:cstheme="minorBidi"/>
+                <w:noProof/>
+                <w:sz w:val="22"/>
+              </w:rPr>
+              <w:tab/>
+            </w:r>
+            <w:r>
+              <w:rPr>
+                <w:rStyle w:val="Hipervnculo"/>
+                <w:noProof/>
+              </w:rPr>
+              <w:t>Java.</w:t>
+            </w:r>
+            <w:r>
+              <w:rPr>
+                <w:noProof/>
+                <w:webHidden/>
+              </w:rPr>
+              <w:tab/>
+            </w:r>
+            <w:r>
+              <w:rPr>
+                <w:noProof/>
+                <w:webHidden/>
+              </w:rPr>
+              <w:fldChar w:fldCharType="begin"/>
+            </w:r>
+            <w:r>
+              <w:rPr>
+                <w:noProof/>
+                <w:webHidden/>
+              </w:rPr>
+              <w:instrText xml:space="preserve"> PAGEREF _Toc45842512 \h </w:instrText>
+            </w:r>
+            <w:r>
+              <w:rPr>
+                <w:noProof/>
+                <w:webHidden/>
+              </w:rPr>
+            </w:r>
+            <w:r>
+              <w:rPr>
+                <w:noProof/>
+                <w:webHidden/>
+              </w:rPr>
+              <w:fldChar w:fldCharType="separate"/>
+            </w:r>
+            <w:r>
+              <w:rPr>
+                <w:noProof/>
+                <w:webHidden/>
+              </w:rPr>
+              <w:t>8</w:t>
+            </w:r>
+            <w:r>
+              <w:rPr>
+                <w:noProof/>
+                <w:webHidden/>
+              </w:rPr>
+              <w:fldChar w:fldCharType="end"/>
+            </w:r>
+          </w:hyperlink>
+        </w:p>
+        <w:p>
+          <w:pPr>
+            <w:pStyle w:val="TDC2"/>
+            <w:tabs>
+              <w:tab w:val="left" w:pos="880"/>
+              <w:tab w:val="right" w:leader="dot" w:pos="9111"/>
+            </w:tabs>
+            <w:rPr>
+              <w:rFonts w:asciiTheme="minorHAnsi" w:eastAsiaTheme="minorEastAsia" w:hAnsiTheme="minorHAnsi" w:cstheme="minorBidi"/>
+              <w:noProof/>
+              <w:sz w:val="22"/>
+            </w:rPr>
+          </w:pPr>
+          <w:hyperlink w:anchor="_Toc45842513" w:history="1">
+            <w:r>
+              <w:rPr>
+                <w:rStyle w:val="Hipervnculo"/>
+                <w:noProof/>
+              </w:rPr>
+              <w:t>4.8.</w:t>
+            </w:r>
+            <w:r>
+              <w:rPr>
+                <w:rFonts w:asciiTheme="minorHAnsi" w:eastAsiaTheme="minorEastAsia" w:hAnsiTheme="minorHAnsi" w:cstheme="minorBidi"/>
+                <w:noProof/>
+                <w:sz w:val="22"/>
+              </w:rPr>
+              <w:tab/>
+            </w:r>
+            <w:r>
+              <w:rPr>
+                <w:rStyle w:val="Hipervnculo"/>
+                <w:noProof/>
+              </w:rPr>
+              <w:t>JasperReports.</w:t>
+            </w:r>
+            <w:r>
+              <w:rPr>
+                <w:noProof/>
+                <w:webHidden/>
+              </w:rPr>
+              <w:tab/>
+            </w:r>
+            <w:r>
+              <w:rPr>
+                <w:noProof/>
+                <w:webHidden/>
+              </w:rPr>
+              <w:fldChar w:fldCharType="begin"/>
+            </w:r>
+            <w:r>
+              <w:rPr>
+                <w:noProof/>
+                <w:webHidden/>
+              </w:rPr>
+              <w:instrText xml:space="preserve"> PAGEREF _Toc45842513 \h </w:instrText>
+            </w:r>
+            <w:r>
+              <w:rPr>
+                <w:noProof/>
+                <w:webHidden/>
+              </w:rPr>
+            </w:r>
+            <w:r>
+              <w:rPr>
+                <w:noProof/>
+                <w:webHidden/>
+              </w:rPr>
+              <w:fldChar w:fldCharType="separate"/>
+            </w:r>
+            <w:r>
+              <w:rPr>
+                <w:noProof/>
+                <w:webHidden/>
+              </w:rPr>
+              <w:t>9</w:t>
+            </w:r>
+            <w:r>
+              <w:rPr>
+                <w:noProof/>
+                <w:webHidden/>
+              </w:rPr>
+              <w:fldChar w:fldCharType="end"/>
+            </w:r>
+          </w:hyperlink>
+        </w:p>
+        <w:p>
+          <w:pPr>
+            <w:pStyle w:val="TDC2"/>
+            <w:tabs>
+              <w:tab w:val="left" w:pos="880"/>
+              <w:tab w:val="right" w:leader="dot" w:pos="9111"/>
+            </w:tabs>
+            <w:rPr>
+              <w:rFonts w:asciiTheme="minorHAnsi" w:eastAsiaTheme="minorEastAsia" w:hAnsiTheme="minorHAnsi" w:cstheme="minorBidi"/>
+              <w:noProof/>
+              <w:sz w:val="22"/>
+            </w:rPr>
+          </w:pPr>
+          <w:hyperlink w:anchor="_Toc45842514" w:history="1">
+            <w:r>
+              <w:rPr>
+                <w:rStyle w:val="Hipervnculo"/>
+                <w:noProof/>
+              </w:rPr>
+              <w:t>4.9.</w:t>
+            </w:r>
+            <w:r>
+              <w:rPr>
+                <w:rFonts w:asciiTheme="minorHAnsi" w:eastAsiaTheme="minorEastAsia" w:hAnsiTheme="minorHAnsi" w:cstheme="minorBidi"/>
+                <w:noProof/>
+                <w:sz w:val="22"/>
+              </w:rPr>
+              <w:tab/>
+            </w:r>
+            <w:r>
+              <w:rPr>
+                <w:rStyle w:val="Hipervnculo"/>
+                <w:noProof/>
+              </w:rPr>
+              <w:t>JCalendar.</w:t>
+            </w:r>
+            <w:r>
+              <w:rPr>
+                <w:noProof/>
+                <w:webHidden/>
+              </w:rPr>
+              <w:tab/>
+            </w:r>
+            <w:r>
+              <w:rPr>
+                <w:noProof/>
+                <w:webHidden/>
+              </w:rPr>
+              <w:fldChar w:fldCharType="begin"/>
+            </w:r>
+            <w:r>
+              <w:rPr>
+                <w:noProof/>
+                <w:webHidden/>
+              </w:rPr>
+              <w:instrText xml:space="preserve"> PAGEREF _Toc45842514 \h </w:instrText>
+            </w:r>
+            <w:r>
+              <w:rPr>
+                <w:noProof/>
+                <w:webHidden/>
+              </w:rPr>
+            </w:r>
+            <w:r>
+              <w:rPr>
+                <w:noProof/>
+                <w:webHidden/>
+              </w:rPr>
+              <w:fldChar w:fldCharType="separate"/>
+            </w:r>
+            <w:r>
+              <w:rPr>
+                <w:noProof/>
+                <w:webHidden/>
+              </w:rPr>
+              <w:t>9</w:t>
+            </w:r>
+            <w:r>
+              <w:rPr>
+                <w:noProof/>
+                <w:webHidden/>
+              </w:rPr>
+              <w:fldChar w:fldCharType="end"/>
+            </w:r>
+          </w:hyperlink>
+        </w:p>
+        <w:p>
+          <w:pPr>
+            <w:pStyle w:val="TDC2"/>
+            <w:tabs>
+              <w:tab w:val="left" w:pos="1100"/>
+              <w:tab w:val="right" w:leader="dot" w:pos="9111"/>
+            </w:tabs>
+            <w:rPr>
+              <w:rFonts w:asciiTheme="minorHAnsi" w:eastAsiaTheme="minorEastAsia" w:hAnsiTheme="minorHAnsi" w:cstheme="minorBidi"/>
+              <w:noProof/>
+              <w:sz w:val="22"/>
+            </w:rPr>
+          </w:pPr>
+          <w:hyperlink w:anchor="_Toc45842515" w:history="1">
+            <w:r>
+              <w:rPr>
+                <w:rStyle w:val="Hipervnculo"/>
+                <w:noProof/>
+              </w:rPr>
+              <w:t>4.10.</w:t>
+            </w:r>
+            <w:r>
+              <w:rPr>
+                <w:rFonts w:asciiTheme="minorHAnsi" w:eastAsiaTheme="minorEastAsia" w:hAnsiTheme="minorHAnsi" w:cstheme="minorBidi"/>
+                <w:noProof/>
+                <w:sz w:val="22"/>
+              </w:rPr>
+              <w:tab/>
+            </w:r>
+            <w:r>
+              <w:rPr>
+                <w:rStyle w:val="Hipervnculo"/>
+                <w:noProof/>
+              </w:rPr>
+              <w:t>MySQL Connector/J.</w:t>
+            </w:r>
+            <w:r>
+              <w:rPr>
+                <w:noProof/>
+                <w:webHidden/>
+              </w:rPr>
+              <w:tab/>
+            </w:r>
+            <w:r>
+              <w:rPr>
+                <w:noProof/>
+                <w:webHidden/>
+              </w:rPr>
+              <w:fldChar w:fldCharType="begin"/>
+            </w:r>
+            <w:r>
+              <w:rPr>
+                <w:noProof/>
+                <w:webHidden/>
+              </w:rPr>
+              <w:instrText xml:space="preserve"> PAGEREF _Toc45842515 \h </w:instrText>
+            </w:r>
+            <w:r>
+              <w:rPr>
+                <w:noProof/>
+                <w:webHidden/>
+              </w:rPr>
+            </w:r>
+            <w:r>
+              <w:rPr>
+                <w:noProof/>
+                <w:webHidden/>
+              </w:rPr>
+              <w:fldChar w:fldCharType="separate"/>
+            </w:r>
+            <w:r>
+              <w:rPr>
+                <w:noProof/>
+                <w:webHidden/>
+              </w:rPr>
+              <w:t>10</w:t>
+            </w:r>
+            <w:r>
+              <w:rPr>
+                <w:noProof/>
+                <w:webHidden/>
+              </w:rPr>
+              <w:fldChar w:fldCharType="end"/>
+            </w:r>
+          </w:hyperlink>
+        </w:p>
+        <w:p>
+          <w:pPr>
+            <w:pStyle w:val="TDC2"/>
+            <w:tabs>
+              <w:tab w:val="left" w:pos="1100"/>
+              <w:tab w:val="right" w:leader="dot" w:pos="9111"/>
+            </w:tabs>
+            <w:rPr>
+              <w:rFonts w:asciiTheme="minorHAnsi" w:eastAsiaTheme="minorEastAsia" w:hAnsiTheme="minorHAnsi" w:cstheme="minorBidi"/>
+              <w:noProof/>
+              <w:sz w:val="22"/>
+            </w:rPr>
+          </w:pPr>
+          <w:hyperlink w:anchor="_Toc45842516" w:history="1">
+            <w:r>
+              <w:rPr>
+                <w:rStyle w:val="Hipervnculo"/>
+                <w:noProof/>
+              </w:rPr>
+              <w:t>4.11.</w:t>
+            </w:r>
+            <w:r>
+              <w:rPr>
+                <w:rFonts w:asciiTheme="minorHAnsi" w:eastAsiaTheme="minorEastAsia" w:hAnsiTheme="minorHAnsi" w:cstheme="minorBidi"/>
+                <w:noProof/>
+                <w:sz w:val="22"/>
+              </w:rPr>
+              <w:tab/>
+            </w:r>
+            <w:r>
+              <w:rPr>
+                <w:rStyle w:val="Hipervnculo"/>
+                <w:noProof/>
+              </w:rPr>
+              <w:t>Entorno de desarrollo integrado (IDE).</w:t>
+            </w:r>
+            <w:r>
+              <w:rPr>
+                <w:noProof/>
+                <w:webHidden/>
+              </w:rPr>
+              <w:tab/>
+            </w:r>
+            <w:r>
+              <w:rPr>
+                <w:noProof/>
+                <w:webHidden/>
+              </w:rPr>
+              <w:fldChar w:fldCharType="begin"/>
+            </w:r>
+            <w:r>
+              <w:rPr>
+                <w:noProof/>
+                <w:webHidden/>
+              </w:rPr>
+              <w:instrText xml:space="preserve"> PAGEREF _Toc45842516 \h </w:instrText>
+            </w:r>
+            <w:r>
+              <w:rPr>
+                <w:noProof/>
+                <w:webHidden/>
+              </w:rPr>
+            </w:r>
+            <w:r>
+              <w:rPr>
+                <w:noProof/>
+                <w:webHidden/>
+              </w:rPr>
+              <w:fldChar w:fldCharType="separate"/>
+            </w:r>
+            <w:r>
+              <w:rPr>
+                <w:noProof/>
+                <w:webHidden/>
+              </w:rPr>
+              <w:t>10</w:t>
+            </w:r>
+            <w:r>
+              <w:rPr>
+                <w:noProof/>
+                <w:webHidden/>
+              </w:rPr>
+              <w:fldChar w:fldCharType="end"/>
+            </w:r>
+          </w:hyperlink>
+        </w:p>
+        <w:p>
+          <w:pPr>
+            <w:pStyle w:val="TDC2"/>
+            <w:tabs>
+              <w:tab w:val="left" w:pos="1100"/>
+              <w:tab w:val="right" w:leader="dot" w:pos="9111"/>
+            </w:tabs>
+            <w:rPr>
+              <w:rFonts w:asciiTheme="minorHAnsi" w:eastAsiaTheme="minorEastAsia" w:hAnsiTheme="minorHAnsi" w:cstheme="minorBidi"/>
+              <w:noProof/>
+              <w:sz w:val="22"/>
+            </w:rPr>
+          </w:pPr>
+          <w:hyperlink w:anchor="_Toc45842517" w:history="1">
+            <w:r>
+              <w:rPr>
+                <w:rStyle w:val="Hipervnculo"/>
+                <w:noProof/>
+              </w:rPr>
+              <w:t>4.12.</w:t>
+            </w:r>
+            <w:r>
+              <w:rPr>
+                <w:rFonts w:asciiTheme="minorHAnsi" w:eastAsiaTheme="minorEastAsia" w:hAnsiTheme="minorHAnsi" w:cstheme="minorBidi"/>
+                <w:noProof/>
+                <w:sz w:val="22"/>
+              </w:rPr>
+              <w:tab/>
+            </w:r>
+            <w:r>
+              <w:rPr>
+                <w:rStyle w:val="Hipervnculo"/>
+                <w:noProof/>
+              </w:rPr>
+              <w:t>NetBeans.</w:t>
+            </w:r>
+            <w:r>
+              <w:rPr>
+                <w:noProof/>
+                <w:webHidden/>
+              </w:rPr>
+              <w:tab/>
+            </w:r>
+            <w:r>
+              <w:rPr>
+                <w:noProof/>
+                <w:webHidden/>
+              </w:rPr>
+              <w:fldChar w:fldCharType="begin"/>
+            </w:r>
+            <w:r>
+              <w:rPr>
+                <w:noProof/>
+                <w:webHidden/>
+              </w:rPr>
+              <w:instrText xml:space="preserve"> PAGEREF _Toc45842517 \h </w:instrText>
+            </w:r>
+            <w:r>
+              <w:rPr>
+                <w:noProof/>
+                <w:webHidden/>
+              </w:rPr>
+            </w:r>
+            <w:r>
+              <w:rPr>
+                <w:noProof/>
+                <w:webHidden/>
+              </w:rPr>
+              <w:fldChar w:fldCharType="separate"/>
+            </w:r>
+            <w:r>
+              <w:rPr>
+                <w:noProof/>
+                <w:webHidden/>
+              </w:rPr>
+              <w:t>11</w:t>
+            </w:r>
+            <w:r>
+              <w:rPr>
+                <w:noProof/>
+                <w:webHidden/>
+              </w:rPr>
+              <w:fldChar w:fldCharType="end"/>
+            </w:r>
+          </w:hyperlink>
+        </w:p>
+        <w:p>
+          <w:pPr>
+            <w:pStyle w:val="TDC2"/>
+            <w:tabs>
+              <w:tab w:val="left" w:pos="1100"/>
+              <w:tab w:val="right" w:leader="dot" w:pos="9111"/>
+            </w:tabs>
+            <w:rPr>
+              <w:rFonts w:asciiTheme="minorHAnsi" w:eastAsiaTheme="minorEastAsia" w:hAnsiTheme="minorHAnsi" w:cstheme="minorBidi"/>
+              <w:noProof/>
+              <w:sz w:val="22"/>
+            </w:rPr>
+          </w:pPr>
+          <w:hyperlink w:anchor="_Toc45842518" w:history="1">
+            <w:r>
+              <w:rPr>
+                <w:rStyle w:val="Hipervnculo"/>
+                <w:noProof/>
+              </w:rPr>
+              <w:t>4.13.</w:t>
+            </w:r>
+            <w:r>
+              <w:rPr>
+                <w:rFonts w:asciiTheme="minorHAnsi" w:eastAsiaTheme="minorEastAsia" w:hAnsiTheme="minorHAnsi" w:cstheme="minorBidi"/>
+                <w:noProof/>
+                <w:sz w:val="22"/>
+              </w:rPr>
+              <w:tab/>
+            </w:r>
+            <w:r>
+              <w:rPr>
+                <w:rStyle w:val="Hipervnculo"/>
+                <w:noProof/>
+              </w:rPr>
+              <w:t>Programación Orientada a Objetos.</w:t>
+            </w:r>
+            <w:r>
+              <w:rPr>
+                <w:noProof/>
+                <w:webHidden/>
+              </w:rPr>
+              <w:tab/>
+            </w:r>
+            <w:r>
+              <w:rPr>
+                <w:noProof/>
+                <w:webHidden/>
+              </w:rPr>
+              <w:fldChar w:fldCharType="begin"/>
+            </w:r>
+            <w:r>
+              <w:rPr>
+                <w:noProof/>
+                <w:webHidden/>
+              </w:rPr>
+              <w:instrText xml:space="preserve"> PAGEREF _Toc45842518 \h </w:instrText>
+            </w:r>
+            <w:r>
+              <w:rPr>
+                <w:noProof/>
+                <w:webHidden/>
+              </w:rPr>
+            </w:r>
+            <w:r>
+              <w:rPr>
+                <w:noProof/>
+                <w:webHidden/>
+              </w:rPr>
+              <w:fldChar w:fldCharType="separate"/>
+            </w:r>
+            <w:r>
+              <w:rPr>
+                <w:noProof/>
+                <w:webHidden/>
+              </w:rPr>
+              <w:t>12</w:t>
+            </w:r>
+            <w:r>
+              <w:rPr>
+                <w:noProof/>
+                <w:webHidden/>
+              </w:rPr>
+              <w:fldChar w:fldCharType="end"/>
+            </w:r>
+          </w:hyperlink>
+        </w:p>
+        <w:p>
+          <w:pPr>
+            <w:pStyle w:val="TDC2"/>
+            <w:tabs>
+              <w:tab w:val="left" w:pos="1100"/>
+              <w:tab w:val="right" w:leader="dot" w:pos="9111"/>
+            </w:tabs>
+            <w:rPr>
+              <w:rFonts w:asciiTheme="minorHAnsi" w:eastAsiaTheme="minorEastAsia" w:hAnsiTheme="minorHAnsi" w:cstheme="minorBidi"/>
+              <w:noProof/>
+              <w:sz w:val="22"/>
+            </w:rPr>
+          </w:pPr>
+          <w:hyperlink w:anchor="_Toc45842519" w:history="1">
+            <w:r>
+              <w:rPr>
+                <w:rStyle w:val="Hipervnculo"/>
+                <w:noProof/>
+              </w:rPr>
+              <w:t>4.14.</w:t>
+            </w:r>
+            <w:r>
+              <w:rPr>
+                <w:rFonts w:asciiTheme="minorHAnsi" w:eastAsiaTheme="minorEastAsia" w:hAnsiTheme="minorHAnsi" w:cstheme="minorBidi"/>
+                <w:noProof/>
+                <w:sz w:val="22"/>
+              </w:rPr>
+              <w:tab/>
+            </w:r>
+            <w:r>
+              <w:rPr>
+                <w:rStyle w:val="Hipervnculo"/>
+                <w:noProof/>
+              </w:rPr>
+              <w:t>Modelo de desarrollo en cascada.</w:t>
+            </w:r>
+            <w:r>
+              <w:rPr>
+                <w:noProof/>
+                <w:webHidden/>
+              </w:rPr>
+              <w:tab/>
+            </w:r>
+            <w:r>
+              <w:rPr>
+                <w:noProof/>
+                <w:webHidden/>
+              </w:rPr>
+              <w:fldChar w:fldCharType="begin"/>
+            </w:r>
+            <w:r>
+              <w:rPr>
+                <w:noProof/>
+                <w:webHidden/>
+              </w:rPr>
+              <w:instrText xml:space="preserve"> PAGEREF _Toc45842519 \h </w:instrText>
+            </w:r>
+            <w:r>
+              <w:rPr>
+                <w:noProof/>
+                <w:webHidden/>
+              </w:rPr>
+            </w:r>
+            <w:r>
+              <w:rPr>
+                <w:noProof/>
+                <w:webHidden/>
+              </w:rPr>
+              <w:fldChar w:fldCharType="separate"/>
+            </w:r>
+            <w:r>
+              <w:rPr>
+                <w:noProof/>
+                <w:webHidden/>
+              </w:rPr>
+              <w:t>12</w:t>
+            </w:r>
+            <w:r>
+              <w:rPr>
+                <w:noProof/>
+                <w:webHidden/>
+              </w:rPr>
+              <w:fldChar w:fldCharType="end"/>
+            </w:r>
+          </w:hyperlink>
+        </w:p>
+        <w:p>
+          <w:pPr>
+            <w:pStyle w:val="TDC2"/>
+            <w:tabs>
+              <w:tab w:val="left" w:pos="1100"/>
+              <w:tab w:val="right" w:leader="dot" w:pos="9111"/>
+            </w:tabs>
+            <w:rPr>
+              <w:rFonts w:asciiTheme="minorHAnsi" w:eastAsiaTheme="minorEastAsia" w:hAnsiTheme="minorHAnsi" w:cstheme="minorBidi"/>
+              <w:noProof/>
+              <w:sz w:val="22"/>
+            </w:rPr>
+          </w:pPr>
+          <w:hyperlink w:anchor="_Toc45842520" w:history="1">
+            <w:r>
+              <w:rPr>
+                <w:rStyle w:val="Hipervnculo"/>
+                <w:noProof/>
+              </w:rPr>
+              <w:t>4.15.</w:t>
+            </w:r>
+            <w:r>
+              <w:rPr>
+                <w:rFonts w:asciiTheme="minorHAnsi" w:eastAsiaTheme="minorEastAsia" w:hAnsiTheme="minorHAnsi" w:cstheme="minorBidi"/>
+                <w:noProof/>
+                <w:sz w:val="22"/>
+              </w:rPr>
+              <w:tab/>
+            </w:r>
+            <w:r>
+              <w:rPr>
+                <w:rStyle w:val="Hipervnculo"/>
+                <w:noProof/>
+              </w:rPr>
+              <w:t>UML.</w:t>
+            </w:r>
+            <w:r>
+              <w:rPr>
+                <w:noProof/>
+                <w:webHidden/>
+              </w:rPr>
+              <w:tab/>
+            </w:r>
+            <w:r>
+              <w:rPr>
+                <w:noProof/>
+                <w:webHidden/>
+              </w:rPr>
+              <w:fldChar w:fldCharType="begin"/>
+            </w:r>
+            <w:r>
+              <w:rPr>
+                <w:noProof/>
+                <w:webHidden/>
+              </w:rPr>
+              <w:instrText xml:space="preserve"> PAGEREF _Toc45842520 \h </w:instrText>
+            </w:r>
+            <w:r>
+              <w:rPr>
+                <w:noProof/>
+                <w:webHidden/>
+              </w:rPr>
+            </w:r>
+            <w:r>
+              <w:rPr>
+                <w:noProof/>
+                <w:webHidden/>
+              </w:rPr>
+              <w:fldChar w:fldCharType="separate"/>
+            </w:r>
+            <w:r>
+              <w:rPr>
+                <w:noProof/>
+                <w:webHidden/>
+              </w:rPr>
+              <w:t>14</w:t>
+            </w:r>
+            <w:r>
+              <w:rPr>
+                <w:noProof/>
+                <w:webHidden/>
+              </w:rPr>
+              <w:fldChar w:fldCharType="end"/>
+            </w:r>
+          </w:hyperlink>
+        </w:p>
+        <w:p>
+          <w:pPr>
+            <w:pStyle w:val="TDC2"/>
+            <w:tabs>
+              <w:tab w:val="left" w:pos="1100"/>
+              <w:tab w:val="right" w:leader="dot" w:pos="9111"/>
+            </w:tabs>
+            <w:rPr>
+              <w:rFonts w:asciiTheme="minorHAnsi" w:eastAsiaTheme="minorEastAsia" w:hAnsiTheme="minorHAnsi" w:cstheme="minorBidi"/>
+              <w:noProof/>
+              <w:sz w:val="22"/>
+            </w:rPr>
+          </w:pPr>
+          <w:hyperlink w:anchor="_Toc45842521" w:history="1">
+            <w:r>
+              <w:rPr>
+                <w:rStyle w:val="Hipervnculo"/>
+                <w:noProof/>
+              </w:rPr>
+              <w:t>4.16.</w:t>
+            </w:r>
+            <w:r>
+              <w:rPr>
+                <w:rFonts w:asciiTheme="minorHAnsi" w:eastAsiaTheme="minorEastAsia" w:hAnsiTheme="minorHAnsi" w:cstheme="minorBidi"/>
+                <w:noProof/>
+                <w:sz w:val="22"/>
+              </w:rPr>
+              <w:tab/>
+            </w:r>
+            <w:r>
+              <w:rPr>
+                <w:rStyle w:val="Hipervnculo"/>
+                <w:noProof/>
+              </w:rPr>
+              <w:t>Diagrama de clases.</w:t>
+            </w:r>
+            <w:r>
+              <w:rPr>
+                <w:noProof/>
+                <w:webHidden/>
+              </w:rPr>
+              <w:tab/>
+            </w:r>
+            <w:r>
+              <w:rPr>
+                <w:noProof/>
+                <w:webHidden/>
+              </w:rPr>
+              <w:fldChar w:fldCharType="begin"/>
+            </w:r>
+            <w:r>
+              <w:rPr>
+                <w:noProof/>
+                <w:webHidden/>
+              </w:rPr>
+              <w:instrText xml:space="preserve"> PAGEREF _Toc45842521 \h </w:instrText>
+            </w:r>
+            <w:r>
+              <w:rPr>
+                <w:noProof/>
+                <w:webHidden/>
+              </w:rPr>
+            </w:r>
+            <w:r>
+              <w:rPr>
+                <w:noProof/>
+                <w:webHidden/>
+              </w:rPr>
+              <w:fldChar w:fldCharType="separate"/>
+            </w:r>
+            <w:r>
+              <w:rPr>
+                <w:noProof/>
+                <w:webHidden/>
+              </w:rPr>
+              <w:t>15</w:t>
+            </w:r>
+            <w:r>
+              <w:rPr>
+                <w:noProof/>
+                <w:webHidden/>
+              </w:rPr>
+              <w:fldChar w:fldCharType="end"/>
+            </w:r>
+          </w:hyperlink>
+        </w:p>
+        <w:p>
+          <w:pPr>
+            <w:pStyle w:val="TDC2"/>
+            <w:tabs>
+              <w:tab w:val="left" w:pos="1100"/>
+              <w:tab w:val="right" w:leader="dot" w:pos="9111"/>
+            </w:tabs>
+            <w:rPr>
+              <w:rFonts w:asciiTheme="minorHAnsi" w:eastAsiaTheme="minorEastAsia" w:hAnsiTheme="minorHAnsi" w:cstheme="minorBidi"/>
+              <w:noProof/>
+              <w:sz w:val="22"/>
+            </w:rPr>
+          </w:pPr>
+          <w:hyperlink w:anchor="_Toc45842522" w:history="1">
+            <w:r>
+              <w:rPr>
+                <w:rStyle w:val="Hipervnculo"/>
+                <w:noProof/>
+              </w:rPr>
+              <w:t>4.17.</w:t>
+            </w:r>
+            <w:r>
+              <w:rPr>
+                <w:rFonts w:asciiTheme="minorHAnsi" w:eastAsiaTheme="minorEastAsia" w:hAnsiTheme="minorHAnsi" w:cstheme="minorBidi"/>
+                <w:noProof/>
+                <w:sz w:val="22"/>
+              </w:rPr>
+              <w:tab/>
+            </w:r>
+            <w:r>
+              <w:rPr>
+                <w:rStyle w:val="Hipervnculo"/>
+                <w:noProof/>
+              </w:rPr>
+              <w:t>Casos de uso.</w:t>
+            </w:r>
+            <w:r>
+              <w:rPr>
+                <w:noProof/>
+                <w:webHidden/>
+              </w:rPr>
+              <w:tab/>
+            </w:r>
+            <w:r>
+              <w:rPr>
+                <w:noProof/>
+                <w:webHidden/>
+              </w:rPr>
+              <w:fldChar w:fldCharType="begin"/>
+            </w:r>
+            <w:r>
+              <w:rPr>
+                <w:noProof/>
+                <w:webHidden/>
+              </w:rPr>
+              <w:instrText xml:space="preserve"> PAGEREF _Toc45842522 \h </w:instrText>
+            </w:r>
+            <w:r>
+              <w:rPr>
+                <w:noProof/>
+                <w:webHidden/>
+              </w:rPr>
+            </w:r>
+            <w:r>
+              <w:rPr>
+                <w:noProof/>
+                <w:webHidden/>
+              </w:rPr>
+              <w:fldChar w:fldCharType="separate"/>
+            </w:r>
+            <w:r>
+              <w:rPr>
+                <w:noProof/>
+                <w:webHidden/>
+              </w:rPr>
+              <w:t>15</w:t>
+            </w:r>
+            <w:r>
+              <w:rPr>
+                <w:noProof/>
+                <w:webHidden/>
+              </w:rPr>
+              <w:fldChar w:fldCharType="end"/>
+            </w:r>
+          </w:hyperlink>
+        </w:p>
+        <w:p>
+          <w:pPr>
+            <w:pStyle w:val="TDC2"/>
+            <w:tabs>
+              <w:tab w:val="left" w:pos="1100"/>
+              <w:tab w:val="right" w:leader="dot" w:pos="9111"/>
+            </w:tabs>
+            <w:rPr>
+              <w:rFonts w:asciiTheme="minorHAnsi" w:eastAsiaTheme="minorEastAsia" w:hAnsiTheme="minorHAnsi" w:cstheme="minorBidi"/>
+              <w:noProof/>
+              <w:sz w:val="22"/>
+            </w:rPr>
+          </w:pPr>
+          <w:hyperlink w:anchor="_Toc45842523" w:history="1">
+            <w:r>
+              <w:rPr>
+                <w:rStyle w:val="Hipervnculo"/>
+                <w:noProof/>
+              </w:rPr>
+              <w:t>4.18.</w:t>
+            </w:r>
+            <w:r>
+              <w:rPr>
+                <w:rFonts w:asciiTheme="minorHAnsi" w:eastAsiaTheme="minorEastAsia" w:hAnsiTheme="minorHAnsi" w:cstheme="minorBidi"/>
+                <w:noProof/>
+                <w:sz w:val="22"/>
+              </w:rPr>
+              <w:tab/>
+            </w:r>
+            <w:r>
+              <w:rPr>
+                <w:rStyle w:val="Hipervnculo"/>
+                <w:noProof/>
+              </w:rPr>
+              <w:t>CCTV.</w:t>
+            </w:r>
+            <w:r>
+              <w:rPr>
+                <w:noProof/>
+                <w:webHidden/>
+              </w:rPr>
+              <w:tab/>
+            </w:r>
+            <w:r>
+              <w:rPr>
+                <w:noProof/>
+                <w:webHidden/>
+              </w:rPr>
+              <w:fldChar w:fldCharType="begin"/>
+            </w:r>
+            <w:r>
+              <w:rPr>
+                <w:noProof/>
+                <w:webHidden/>
+              </w:rPr>
+              <w:instrText xml:space="preserve"> PAGEREF _Toc45842523 \h </w:instrText>
+            </w:r>
+            <w:r>
+              <w:rPr>
+                <w:noProof/>
+                <w:webHidden/>
+              </w:rPr>
+            </w:r>
+            <w:r>
+              <w:rPr>
+                <w:noProof/>
+                <w:webHidden/>
+              </w:rPr>
+              <w:fldChar w:fldCharType="separate"/>
+            </w:r>
+            <w:r>
+              <w:rPr>
+                <w:noProof/>
+                <w:webHidden/>
+              </w:rPr>
+              <w:t>16</w:t>
             </w:r>
             <w:r>
               <w:rPr>
@@ -2532,7 +4080,7 @@
               <w:sz w:val="22"/>
             </w:rPr>
           </w:pPr>
-          <w:hyperlink w:anchor="_Toc43080113" w:history="1">
+          <w:hyperlink w:anchor="_Toc45842524" w:history="1">
             <w:r>
               <w:rPr>
                 <w:rStyle w:val="Hipervnculo"/>
@@ -2574,7 +4122,7 @@
                 <w:noProof/>
                 <w:webHidden/>
               </w:rPr>
-              <w:instrText xml:space="preserve"> PAGEREF _Toc43080113 \h </w:instrText>
+              <w:instrText xml:space="preserve"> PAGEREF _Toc45842524 \h </w:instrText>
             </w:r>
             <w:r>
               <w:rPr>
@@ -2594,7 +4142,7 @@
                 <w:noProof/>
                 <w:webHidden/>
               </w:rPr>
-              <w:t>6</w:t>
+              <w:t>18</w:t>
             </w:r>
             <w:r>
               <w:rPr>
@@ -2618,7 +4166,7 @@
               <w:sz w:val="22"/>
             </w:rPr>
           </w:pPr>
-          <w:hyperlink w:anchor="_Toc43080114" w:history="1">
+          <w:hyperlink w:anchor="_Toc45842525" w:history="1">
             <w:r>
               <w:rPr>
                 <w:rStyle w:val="Hipervnculo"/>
@@ -2660,7 +4208,7 @@
                 <w:noProof/>
                 <w:webHidden/>
               </w:rPr>
-              <w:instrText xml:space="preserve"> PAGEREF _Toc43080114 \h </w:instrText>
+              <w:instrText xml:space="preserve"> PAGEREF _Toc45842525 \h </w:instrText>
             </w:r>
             <w:r>
               <w:rPr>
@@ -2680,7 +4228,7 @@
                 <w:noProof/>
                 <w:webHidden/>
               </w:rPr>
-              <w:t>6</w:t>
+              <w:t>18</w:t>
             </w:r>
             <w:r>
               <w:rPr>
@@ -2704,7 +4252,7 @@
               <w:sz w:val="22"/>
             </w:rPr>
           </w:pPr>
-          <w:hyperlink w:anchor="_Toc43080115" w:history="1">
+          <w:hyperlink w:anchor="_Toc45842526" w:history="1">
             <w:r>
               <w:rPr>
                 <w:rStyle w:val="Hipervnculo"/>
@@ -2746,7 +4294,7 @@
                 <w:noProof/>
                 <w:webHidden/>
               </w:rPr>
-              <w:instrText xml:space="preserve"> PAGEREF _Toc43080115 \h </w:instrText>
+              <w:instrText xml:space="preserve"> PAGEREF _Toc45842526 \h </w:instrText>
             </w:r>
             <w:r>
               <w:rPr>
@@ -2766,7 +4314,7 @@
                 <w:noProof/>
                 <w:webHidden/>
               </w:rPr>
-              <w:t>6</w:t>
+              <w:t>18</w:t>
             </w:r>
             <w:r>
               <w:rPr>
@@ -2790,7 +4338,7 @@
               <w:sz w:val="22"/>
             </w:rPr>
           </w:pPr>
-          <w:hyperlink w:anchor="_Toc43080116" w:history="1">
+          <w:hyperlink w:anchor="_Toc45842527" w:history="1">
             <w:r>
               <w:rPr>
                 <w:rStyle w:val="Hipervnculo"/>
@@ -2832,7 +4380,7 @@
                 <w:noProof/>
                 <w:webHidden/>
               </w:rPr>
-              <w:instrText xml:space="preserve"> PAGEREF _Toc43080116 \h </w:instrText>
+              <w:instrText xml:space="preserve"> PAGEREF _Toc45842527 \h </w:instrText>
             </w:r>
             <w:r>
               <w:rPr>
@@ -2852,7 +4400,7 @@
                 <w:noProof/>
                 <w:webHidden/>
               </w:rPr>
-              <w:t>7</w:t>
+              <w:t>19</w:t>
             </w:r>
             <w:r>
               <w:rPr>
@@ -2876,7 +4424,7 @@
               <w:sz w:val="22"/>
             </w:rPr>
           </w:pPr>
-          <w:hyperlink w:anchor="_Toc43080117" w:history="1">
+          <w:hyperlink w:anchor="_Toc45842528" w:history="1">
             <w:r>
               <w:rPr>
                 <w:rStyle w:val="Hipervnculo"/>
@@ -2918,7 +4466,7 @@
                 <w:noProof/>
                 <w:webHidden/>
               </w:rPr>
-              <w:instrText xml:space="preserve"> PAGEREF _Toc43080117 \h </w:instrText>
+              <w:instrText xml:space="preserve"> PAGEREF _Toc45842528 \h </w:instrText>
             </w:r>
             <w:r>
               <w:rPr>
@@ -2938,7 +4486,7 @@
                 <w:noProof/>
                 <w:webHidden/>
               </w:rPr>
-              <w:t>7</w:t>
+              <w:t>19</w:t>
             </w:r>
             <w:r>
               <w:rPr>
@@ -2962,7 +4510,7 @@
               <w:sz w:val="22"/>
             </w:rPr>
           </w:pPr>
-          <w:hyperlink w:anchor="_Toc43080118" w:history="1">
+          <w:hyperlink w:anchor="_Toc45842529" w:history="1">
             <w:r>
               <w:rPr>
                 <w:rStyle w:val="Hipervnculo"/>
@@ -3004,7 +4552,7 @@
                 <w:noProof/>
                 <w:webHidden/>
               </w:rPr>
-              <w:instrText xml:space="preserve"> PAGEREF _Toc43080118 \h </w:instrText>
+              <w:instrText xml:space="preserve"> PAGEREF _Toc45842529 \h </w:instrText>
             </w:r>
             <w:r>
               <w:rPr>
@@ -3024,7 +4572,7 @@
                 <w:noProof/>
                 <w:webHidden/>
               </w:rPr>
-              <w:t>7</w:t>
+              <w:t>19</w:t>
             </w:r>
             <w:r>
               <w:rPr>
@@ -3047,7 +4595,7 @@
               <w:sz w:val="22"/>
             </w:rPr>
           </w:pPr>
-          <w:hyperlink w:anchor="_Toc43080119" w:history="1">
+          <w:hyperlink w:anchor="_Toc45842530" w:history="1">
             <w:r>
               <w:rPr>
                 <w:rStyle w:val="Hipervnculo"/>
@@ -3075,7 +4623,7 @@
                 <w:noProof/>
                 <w:webHidden/>
               </w:rPr>
-              <w:instrText xml:space="preserve"> PAGEREF _Toc43080119 \h </w:instrText>
+              <w:instrText xml:space="preserve"> PAGEREF _Toc45842530 \h </w:instrText>
             </w:r>
             <w:r>
               <w:rPr>
@@ -3095,7 +4643,7 @@
                 <w:noProof/>
                 <w:webHidden/>
               </w:rPr>
-              <w:t>8</w:t>
+              <w:t>20</w:t>
             </w:r>
             <w:r>
               <w:rPr>
@@ -3246,7 +4794,7 @@
         </w:numPr>
         <w:ind w:left="0" w:firstLine="0"/>
       </w:pPr>
-      <w:bookmarkStart w:id="4" w:name="_Toc43080106"/>
+      <w:bookmarkStart w:id="4" w:name="_Toc45842499"/>
       <w:r>
         <w:t>INTRODUCCIÓN</w:t>
       </w:r>
@@ -3329,7 +4877,7 @@
         </w:numPr>
         <w:ind w:left="0" w:firstLine="0"/>
       </w:pPr>
-      <w:bookmarkStart w:id="5" w:name="_Toc43080107"/>
+      <w:bookmarkStart w:id="5" w:name="_Toc45842500"/>
       <w:r>
         <w:lastRenderedPageBreak/>
         <w:t>JUSTIFICACIÓN</w:t>
@@ -3402,7 +4950,7 @@
         </w:numPr>
         <w:ind w:left="709"/>
       </w:pPr>
-      <w:bookmarkStart w:id="6" w:name="_Toc43080108"/>
+      <w:bookmarkStart w:id="6" w:name="_Toc45842501"/>
       <w:r>
         <w:lastRenderedPageBreak/>
         <w:t>Delimitación del proyecto</w:t>
@@ -3483,7 +5031,7 @@
           <w:numId w:val="19"/>
         </w:numPr>
       </w:pPr>
-      <w:bookmarkStart w:id="7" w:name="_Toc43080109"/>
+      <w:bookmarkStart w:id="7" w:name="_Toc45842502"/>
       <w:r>
         <w:lastRenderedPageBreak/>
         <w:t>OBJETIVOS DEL PROYECTO</w:t>
@@ -3499,7 +5047,7 @@
         </w:numPr>
         <w:ind w:left="709"/>
       </w:pPr>
-      <w:bookmarkStart w:id="8" w:name="_Toc43080110"/>
+      <w:bookmarkStart w:id="8" w:name="_Toc45842503"/>
       <w:r>
         <w:t>Objetivo general</w:t>
       </w:r>
@@ -3535,7 +5083,7 @@
         </w:numPr>
         <w:ind w:left="709"/>
       </w:pPr>
-      <w:bookmarkStart w:id="9" w:name="_Toc43080111"/>
+      <w:bookmarkStart w:id="9" w:name="_Toc45842504"/>
       <w:r>
         <w:t>Objetivos específicos</w:t>
       </w:r>
@@ -3708,12 +5256,1629 @@
           <w:numId w:val="19"/>
         </w:numPr>
       </w:pPr>
-      <w:bookmarkStart w:id="10" w:name="_Toc43080112"/>
+      <w:bookmarkStart w:id="10" w:name="_Toc45842505"/>
       <w:r>
         <w:lastRenderedPageBreak/>
         <w:t>MARCO TEÓRICO</w:t>
       </w:r>
       <w:bookmarkEnd w:id="10"/>
+    </w:p>
+    <w:p>
+      <w:pPr>
+        <w:pStyle w:val="Ttulo2"/>
+      </w:pPr>
+      <w:bookmarkStart w:id="11" w:name="_Toc45842506"/>
+      <w:r>
+        <w:t>4.1.</w:t>
+      </w:r>
+      <w:r>
+        <w:tab/>
+        <w:t>Software.</w:t>
+      </w:r>
+      <w:bookmarkEnd w:id="11"/>
+    </w:p>
+    <w:p>
+      <w:r>
+        <w:tab/>
+        <w:t>Como lo mencionan Moreno y Ramos (2014):</w:t>
+      </w:r>
+    </w:p>
+    <w:p>
+      <w:pPr>
+        <w:ind w:left="720"/>
+      </w:pPr>
+      <w:r>
+        <w:t>Por “software” entendemos al equipamiento o soporte lógico de un sistema informático. Lo constituye el conjunto de componentes lógicos y, por tanto, no tangibles y no físicos, necesarios para llevar a cabo una tarea específica en nuestro sistema. Es un componente imprescindible en todo sistema informático, que comunicará y dará órdenes al hardware para que se lleven a cabo todas las tareas que se el usuario del sistema le encomiende.</w:t>
+      </w:r>
+    </w:p>
+    <w:p>
+      <w:pPr>
+        <w:ind w:left="720"/>
+      </w:pPr>
+      <w:r>
+        <w:t>(p. 14)</w:t>
+      </w:r>
+    </w:p>
+    <w:p/>
+    <w:p/>
+    <w:p>
+      <w:pPr>
+        <w:pStyle w:val="Ttulo2"/>
+      </w:pPr>
+      <w:bookmarkStart w:id="12" w:name="_Toc45842507"/>
+      <w:r>
+        <w:t>4.2.</w:t>
+      </w:r>
+      <w:r>
+        <w:tab/>
+      </w:r>
+      <w:r>
+        <w:t>Base de datos.</w:t>
+      </w:r>
+      <w:bookmarkEnd w:id="12"/>
+    </w:p>
+    <w:p>
+      <w:r>
+        <w:tab/>
+        <w:t>Hueso (2014) menciona sobre las bases de datos:</w:t>
+      </w:r>
+    </w:p>
+    <w:p>
+      <w:pPr>
+        <w:ind w:left="720"/>
+      </w:pPr>
+      <w:r>
+        <w:t xml:space="preserve">Una base de datos es un conjunto de datos almacenados entre los que existen relaciones lógicas y ha sido diseñada para satisfacer los requerimientos de información de una empresa u organización. La base de datos es un conjunto de datos organizados en estructuras que se definen una sola vez y que se utiliza al mismo tiempo por muchos equipos y usuarios. En lugar de almacenarse en ficheros desconectados y de manera redundante, los datos en una base de datos están centralizados y organizados de forma que se minimice la redundancia y se facilite su gestión. La base de datos no pertenece a un equipo, se comparte por toda la organización. Además, la base de datos no solo contiene los datos de la organización, también almacena una descripción de dichos datos. </w:t>
+      </w:r>
+    </w:p>
+    <w:p>
+      <w:pPr>
+        <w:ind w:left="720"/>
+      </w:pPr>
+      <w:r>
+        <w:t>(p. 22)</w:t>
+      </w:r>
+    </w:p>
+    <w:p>
+      <w:pPr>
+        <w:pStyle w:val="Ttulo2"/>
+      </w:pPr>
+      <w:bookmarkStart w:id="13" w:name="_Toc45842508"/>
+      <w:r>
+        <w:lastRenderedPageBreak/>
+        <w:t>4.3</w:t>
+      </w:r>
+      <w:r>
+        <w:tab/>
+      </w:r>
+      <w:r>
+        <w:t>Sistemas gestores de bases de datos.</w:t>
+      </w:r>
+      <w:bookmarkEnd w:id="13"/>
+    </w:p>
+    <w:p>
+      <w:r>
+        <w:tab/>
+        <w:t>Un sistema gestor de bases de datos es una herramienta informática que permite el acceso, creación y modificación de una base de datos, como dijo Hueso (2014):</w:t>
+      </w:r>
+    </w:p>
+    <w:p>
+      <w:pPr>
+        <w:ind w:left="720"/>
+      </w:pPr>
+      <w:r>
+        <w:t>El sistema de gestión de la base de datos (SGBD) es una aplicación que permite a los usuarios definir, crear y mantener la base de datos, y proporciona acceso controlado a la misma. Es una herramienta que sirve de interfaz entre el usuario y las bases de datos.</w:t>
+      </w:r>
+    </w:p>
+    <w:p>
+      <w:pPr>
+        <w:ind w:left="720"/>
+      </w:pPr>
+      <w:r>
+        <w:t>(p. 27)</w:t>
+      </w:r>
+    </w:p>
+    <w:p/>
+    <w:p/>
+    <w:p>
+      <w:pPr>
+        <w:pStyle w:val="Ttulo2"/>
+      </w:pPr>
+      <w:bookmarkStart w:id="14" w:name="_Toc45842509"/>
+      <w:r>
+        <w:t>4.4.</w:t>
+      </w:r>
+      <w:r>
+        <w:tab/>
+        <w:t>Lenguaje SQL.</w:t>
+      </w:r>
+      <w:bookmarkEnd w:id="14"/>
+    </w:p>
+    <w:p>
+      <w:r>
+        <w:tab/>
+      </w:r>
+      <w:r>
+        <w:t xml:space="preserve">Es un lenguaje que se utiliza para la creación y manipulación de bases de datos, Reinosa, Maldonado, Muñoz, </w:t>
+      </w:r>
+      <w:proofErr w:type="spellStart"/>
+      <w:r>
+        <w:t>Damiano</w:t>
+      </w:r>
+      <w:proofErr w:type="spellEnd"/>
+      <w:r>
+        <w:t xml:space="preserve"> y </w:t>
+      </w:r>
+      <w:proofErr w:type="spellStart"/>
+      <w:r>
+        <w:t>Abrutsky</w:t>
+      </w:r>
+      <w:proofErr w:type="spellEnd"/>
+      <w:r>
+        <w:t xml:space="preserve"> (2012), lo definen como: </w:t>
+      </w:r>
+    </w:p>
+    <w:p>
+      <w:pPr>
+        <w:ind w:left="720"/>
+      </w:pPr>
+      <w:r>
+        <w:t>El lenguaje SQL se considera, por un lado, un lenguaje diseñado espec</w:t>
+      </w:r>
+      <w:r>
+        <w:t>ífi</w:t>
+      </w:r>
+      <w:r>
+        <w:t>camente para la comunicación entre usuarios y, por otro con la base de datos para realizar todas las tareas requeridas para resolver los requerimientos como obtener información almacenada, realizar cálculos, modi</w:t>
+      </w:r>
+      <w:r>
+        <w:rPr>
+          <w:rFonts w:hint="eastAsia"/>
+        </w:rPr>
+        <w:t>f</w:t>
+      </w:r>
+      <w:r>
+        <w:t>i</w:t>
+      </w:r>
+      <w:r>
+        <w:t>car lo existente y agregar nuevas</w:t>
+      </w:r>
+      <w:r>
+        <w:t xml:space="preserve"> filas</w:t>
+      </w:r>
+      <w:r>
+        <w:t>.</w:t>
+      </w:r>
+      <w:r>
+        <w:t xml:space="preserve"> </w:t>
+      </w:r>
+      <w:r>
+        <w:t>La característica más destacada del lenguaje SQL es que es no procedimental, es decir, no se indica en sus sentencias cómo realizar la tarea, sino que se limita a describir el resultado buscado y queda todo el trabajo de resolver lo solicitado al servidor de bases de datos que, de acuerdo con su optimizador y con los metadatos (se los denomina así porque son datos acerca de los datos) del diccionario, cumplirá con la sentencia SQL provista.</w:t>
+      </w:r>
+    </w:p>
+    <w:p>
+      <w:r>
+        <w:tab/>
+        <w:t>(p. 105)</w:t>
+      </w:r>
+    </w:p>
+    <w:p/>
+    <w:p>
+      <w:pPr>
+        <w:pStyle w:val="Ttulo2"/>
+      </w:pPr>
+      <w:bookmarkStart w:id="15" w:name="_Toc45842510"/>
+      <w:r>
+        <w:lastRenderedPageBreak/>
+        <w:t>4.5.</w:t>
+      </w:r>
+      <w:r>
+        <w:tab/>
+        <w:t>MySQL.</w:t>
+      </w:r>
+      <w:bookmarkEnd w:id="15"/>
+    </w:p>
+    <w:p>
+      <w:r>
+        <w:tab/>
+        <w:t xml:space="preserve">MySQL es un sistema de gestión de bases de datos muy conocido y utilizado alrededor del mundo, </w:t>
+      </w:r>
+      <w:r>
+        <w:t>como lo menciona Hueso (2014):</w:t>
+      </w:r>
+    </w:p>
+    <w:p>
+      <w:pPr>
+        <w:ind w:left="720"/>
+      </w:pPr>
+      <w:r>
+        <w:t xml:space="preserve">Es un SGBD Open </w:t>
+      </w:r>
+      <w:proofErr w:type="spellStart"/>
+      <w:r>
+        <w:t>Source</w:t>
+      </w:r>
+      <w:proofErr w:type="spellEnd"/>
+      <w:r>
+        <w:t xml:space="preserve">, lo que significa que es posible para cualquiera usar y modificar el software. Cualquiera puede bajar el software MySQL desde Internet y usarlo libremente. Es un sistema cliente/servidor que consiste en un servidor SQL </w:t>
+      </w:r>
+      <w:proofErr w:type="spellStart"/>
+      <w:r>
+        <w:t>multi-threaded</w:t>
+      </w:r>
+      <w:proofErr w:type="spellEnd"/>
+      <w:r>
+        <w:t xml:space="preserve"> (multihilo), que trabaja con diferentes programas y bibliotecas cliente, herramientas administrativas y un amplio abanico de interfaces de programación para aplicaciones (API). </w:t>
+      </w:r>
+    </w:p>
+    <w:p>
+      <w:pPr>
+        <w:ind w:left="720"/>
+      </w:pPr>
+      <w:r>
+        <w:t>(p. 20)</w:t>
+      </w:r>
+    </w:p>
+    <w:p/>
+    <w:p>
+      <w:r>
+        <w:tab/>
+      </w:r>
+    </w:p>
+    <w:p>
+      <w:r>
+        <w:tab/>
+        <w:t>Así mismo, Reinosa et. al (2012) lo definen como:</w:t>
+      </w:r>
+    </w:p>
+    <w:p>
+      <w:pPr>
+        <w:ind w:left="720"/>
+      </w:pPr>
+      <w:r>
+        <w:t xml:space="preserve">MySQL surgió en una empresa sueca MySQL AB, en la década del noventa. En la actualidad, la empresa es subsidiada por </w:t>
+      </w:r>
+      <w:proofErr w:type="spellStart"/>
+      <w:r>
+        <w:t>Sun</w:t>
+      </w:r>
+      <w:proofErr w:type="spellEnd"/>
+      <w:r>
+        <w:t xml:space="preserve"> Microsystems de Oracle </w:t>
+      </w:r>
+      <w:proofErr w:type="spellStart"/>
+      <w:r>
+        <w:t>Corporation</w:t>
+      </w:r>
+      <w:proofErr w:type="spellEnd"/>
+      <w:r>
+        <w:t xml:space="preserve">. MySQL es, sin duda, uno de los Sistemas de Gestión de Bases de Datos Relacionales (SGBDR) open </w:t>
+      </w:r>
+      <w:proofErr w:type="spellStart"/>
+      <w:r>
+        <w:t>source</w:t>
+      </w:r>
+      <w:proofErr w:type="spellEnd"/>
+      <w:r>
+        <w:t xml:space="preserve"> más difundido y utilizado. Se puede obtener bajo la licencia GNU GPL (Software Libre) o mediante la distribución comercial, que se diferencia en el soporte, las herramientas de monitoreo y en la posibilidad de incorporarlo en productos privativos. </w:t>
+      </w:r>
+    </w:p>
+    <w:p>
+      <w:pPr>
+        <w:ind w:left="720"/>
+      </w:pPr>
+      <w:r>
+        <w:t>(p. 336)</w:t>
+      </w:r>
+    </w:p>
+    <w:p/>
+    <w:p/>
+    <w:p>
+      <w:pPr>
+        <w:pStyle w:val="Ttulo2"/>
+      </w:pPr>
+      <w:bookmarkStart w:id="16" w:name="_Toc45842511"/>
+      <w:r>
+        <w:t>4.6.</w:t>
+      </w:r>
+      <w:r>
+        <w:tab/>
+        <w:t>Modelo relacional.</w:t>
+      </w:r>
+      <w:bookmarkEnd w:id="16"/>
+    </w:p>
+    <w:p>
+      <w:r>
+        <w:tab/>
+        <w:t>El modelo relacional se utiliza como guía para el diseño lógico de una base de datos, como menciona Hueso (2014):</w:t>
+      </w:r>
+    </w:p>
+    <w:p>
+      <w:pPr>
+        <w:ind w:left="720"/>
+      </w:pPr>
+      <w:r>
+        <w:lastRenderedPageBreak/>
+        <w:t xml:space="preserve">En este modelo se representan los datos y las relaciones entre estos, a través de una colección de tablas, en las cuales las filas (tuplas) equivalen a cada uno de los registros que contendrá la base de datos y las columnas corresponden a las características (atributos) de cada registro localizado en la </w:t>
+      </w:r>
+      <w:proofErr w:type="spellStart"/>
+      <w:proofErr w:type="gramStart"/>
+      <w:r>
+        <w:t>tupla.También</w:t>
+      </w:r>
+      <w:proofErr w:type="spellEnd"/>
+      <w:proofErr w:type="gramEnd"/>
+      <w:r>
+        <w:t xml:space="preserve"> sirven para representar el nivel externo (vistas) de una base de datos.</w:t>
+      </w:r>
+      <w:r>
+        <w:tab/>
+      </w:r>
+    </w:p>
+    <w:p>
+      <w:r>
+        <w:tab/>
+        <w:t>(p. 25)</w:t>
+      </w:r>
+    </w:p>
+    <w:p/>
+    <w:p/>
+    <w:p>
+      <w:pPr>
+        <w:pStyle w:val="Ttulo2"/>
+      </w:pPr>
+      <w:bookmarkStart w:id="17" w:name="_Toc45842512"/>
+      <w:r>
+        <w:t>4.</w:t>
+      </w:r>
+      <w:r>
+        <w:t>7</w:t>
+      </w:r>
+      <w:r>
+        <w:t>.</w:t>
+      </w:r>
+      <w:r>
+        <w:tab/>
+        <w:t>Java.</w:t>
+      </w:r>
+      <w:bookmarkEnd w:id="17"/>
+    </w:p>
+    <w:p>
+      <w:r>
+        <w:tab/>
+      </w:r>
+      <w:r>
+        <w:t>Es un lenguaje de programación de los más utilizados en la actualidad, Sierra (201</w:t>
+      </w:r>
+      <w:r>
+        <w:t>8</w:t>
+      </w:r>
+      <w:r>
+        <w:t>) menciona sobre el mismo:</w:t>
+      </w:r>
+    </w:p>
+    <w:p>
+      <w:pPr>
+        <w:ind w:left="720"/>
+      </w:pPr>
+      <w:r>
+        <w:t xml:space="preserve">Desde su aparición a mediados de los 90, Java no ha hecho más que  crecer  y extenderse.  Ya  en  su  primera  </w:t>
+      </w:r>
+      <w:r>
+        <w:t>versión, incorporó</w:t>
+      </w:r>
+      <w:r>
+        <w:t xml:space="preserve">  una  característica  que comentaremos seguidamente y que hizo que tuviera gran aceptación por parte de la mayoría  de  las  empresas  de  software  del  momento,  se  trata  de  la  posibilidad  de compilar una vez y ejecutar en cualquier parte, algo que </w:t>
+      </w:r>
+      <w:r>
+        <w:t>sin lugar a duda</w:t>
+      </w:r>
+      <w:r>
+        <w:t xml:space="preserve"> fue  una auténtica novedad en aquella época.</w:t>
+      </w:r>
+    </w:p>
+    <w:p>
+      <w:r>
+        <w:tab/>
+        <w:t>(p. 1)</w:t>
+      </w:r>
+    </w:p>
+    <w:p/>
+    <w:p/>
+    <w:p>
+      <w:r>
+        <w:tab/>
+        <w:t>Otra definición está dada por Ceballos (2006):</w:t>
+      </w:r>
+    </w:p>
+    <w:p>
+      <w:pPr>
+        <w:ind w:left="720"/>
+      </w:pPr>
+      <w:r>
+        <w:t>Java es un lenguaje de programación de alto nivel con el que se pueden escribir tanto programas convencionales como para Internet.</w:t>
+      </w:r>
+      <w:r>
+        <w:t xml:space="preserve"> </w:t>
+      </w:r>
+      <w:r>
+        <w:t>Java incluye dos elementos: un compilador y un intérprete. El compilador (programa traductor) produce un código de bytes que se almacena en un fichero para ser ejecutado por el intérprete Java denominado máquina virtual de Java.</w:t>
+      </w:r>
+      <w:r>
+        <w:t xml:space="preserve"> Es</w:t>
+      </w:r>
+      <w:r>
+        <w:t xml:space="preserve"> fácil entender </w:t>
+      </w:r>
+      <w:r>
+        <w:lastRenderedPageBreak/>
+        <w:t xml:space="preserve">entonces que una de las ventajas significativas de Java sobre otros lenguajes de programación es que es independiente de la plataforma. Esto quiere decir que el código producido por el compilador Java puede transportarse a cualquier plataforma (Intel, </w:t>
+      </w:r>
+      <w:proofErr w:type="spellStart"/>
+      <w:r>
+        <w:t>Sparc</w:t>
+      </w:r>
+      <w:proofErr w:type="spellEnd"/>
+      <w:r>
+        <w:t>, Motorola, etc.) que tenga instalada una máquina virtual Java y ejecutarse. Pensando en Internet esta característica es crucial ya que esta red conecta ordenadores muy distintos.</w:t>
+      </w:r>
+    </w:p>
+    <w:p>
+      <w:pPr>
+        <w:ind w:left="720"/>
+      </w:pPr>
+      <w:r>
+        <w:t>(p. 2)</w:t>
+      </w:r>
+    </w:p>
+    <w:p>
+      <w:pPr>
+        <w:ind w:left="720"/>
+      </w:pPr>
+    </w:p>
+    <w:p>
+      <w:pPr>
+        <w:ind w:left="720"/>
+      </w:pPr>
+    </w:p>
+    <w:p>
+      <w:pPr>
+        <w:pStyle w:val="Ttulo2"/>
+      </w:pPr>
+      <w:bookmarkStart w:id="18" w:name="_Toc45842513"/>
+      <w:r>
+        <w:t>4.8.</w:t>
+      </w:r>
+      <w:r>
+        <w:tab/>
+      </w:r>
+      <w:proofErr w:type="spellStart"/>
+      <w:r>
+        <w:t>JasperReports</w:t>
+      </w:r>
+      <w:proofErr w:type="spellEnd"/>
+      <w:r>
+        <w:t>.</w:t>
+      </w:r>
+      <w:bookmarkEnd w:id="18"/>
+    </w:p>
+    <w:p>
+      <w:r>
+        <w:tab/>
+        <w:t xml:space="preserve">Es una librería que se implementa sobre Java para permitir la creación y modificación de documentos de texto, como se menciona en la página oficial de </w:t>
+      </w:r>
+      <w:proofErr w:type="spellStart"/>
+      <w:r>
+        <w:t>Jasper</w:t>
+      </w:r>
+      <w:r>
+        <w:t>S</w:t>
+      </w:r>
+      <w:r>
+        <w:t>oft</w:t>
+      </w:r>
+      <w:proofErr w:type="spellEnd"/>
+      <w:r>
+        <w:t xml:space="preserve"> </w:t>
+      </w:r>
+      <w:proofErr w:type="spellStart"/>
+      <w:r>
+        <w:t>Community</w:t>
+      </w:r>
+      <w:proofErr w:type="spellEnd"/>
+      <w:r>
+        <w:t xml:space="preserve"> (2020):</w:t>
+      </w:r>
+    </w:p>
+    <w:p>
+      <w:pPr>
+        <w:ind w:left="720"/>
+      </w:pPr>
+      <w:r>
+        <w:t xml:space="preserve">La Biblioteca </w:t>
+      </w:r>
+      <w:proofErr w:type="spellStart"/>
+      <w:r>
+        <w:t>JasperReports</w:t>
+      </w:r>
+      <w:proofErr w:type="spellEnd"/>
+      <w:r>
+        <w:t xml:space="preserve"> es el motor de informes de código abierto más popular del mundo. Está completamente escrito en Java y puede utilizar datos provenientes de cualquier tipo de fuente de datos y producir documentos perfectos que se pueden ver, imprimir o exportar en una variedad de formatos de documentos, incluidos HTML, PDF, Excel, OpenOffice y Word.</w:t>
+      </w:r>
+    </w:p>
+    <w:p>
+      <w:pPr>
+        <w:ind w:left="720"/>
+      </w:pPr>
+      <w:r>
+        <w:t>(</w:t>
+      </w:r>
+      <w:r>
+        <w:t>pá</w:t>
+      </w:r>
+      <w:r>
+        <w:t>r</w:t>
+      </w:r>
+      <w:r>
+        <w:t>r</w:t>
+      </w:r>
+      <w:r>
+        <w:t>. 1)</w:t>
+      </w:r>
+    </w:p>
+    <w:p/>
+    <w:p/>
+    <w:p>
+      <w:pPr>
+        <w:pStyle w:val="Ttulo2"/>
+      </w:pPr>
+      <w:bookmarkStart w:id="19" w:name="_Toc45842514"/>
+      <w:r>
+        <w:t>4.9.</w:t>
+      </w:r>
+      <w:r>
+        <w:tab/>
+      </w:r>
+      <w:proofErr w:type="spellStart"/>
+      <w:r>
+        <w:t>JCalendar</w:t>
+      </w:r>
+      <w:proofErr w:type="spellEnd"/>
+      <w:r>
+        <w:t>.</w:t>
+      </w:r>
+      <w:bookmarkEnd w:id="19"/>
+    </w:p>
+    <w:p>
+      <w:r>
+        <w:tab/>
+        <w:t xml:space="preserve">Es un complemento que se integra con Java y permite, como menciona Kai </w:t>
+      </w:r>
+      <w:proofErr w:type="spellStart"/>
+      <w:r>
+        <w:t>Todter</w:t>
+      </w:r>
+      <w:proofErr w:type="spellEnd"/>
+      <w:r>
+        <w:t xml:space="preserve"> (2020), elegir gráficamente una fecha en Java, está compuesto por otros elementos como </w:t>
+      </w:r>
+      <w:proofErr w:type="spellStart"/>
+      <w:r>
+        <w:t>JDayChooser</w:t>
+      </w:r>
+      <w:proofErr w:type="spellEnd"/>
+      <w:r>
+        <w:t xml:space="preserve">, </w:t>
+      </w:r>
+      <w:proofErr w:type="spellStart"/>
+      <w:r>
+        <w:t>JMonthChooser</w:t>
+      </w:r>
+      <w:proofErr w:type="spellEnd"/>
+      <w:r>
+        <w:t xml:space="preserve"> y </w:t>
+      </w:r>
+      <w:proofErr w:type="spellStart"/>
+      <w:r>
+        <w:t>JDateChooser</w:t>
+      </w:r>
+      <w:proofErr w:type="spellEnd"/>
+      <w:r>
+        <w:t xml:space="preserve">.  </w:t>
+      </w:r>
+    </w:p>
+    <w:p>
+      <w:pPr>
+        <w:pStyle w:val="Ttulo2"/>
+      </w:pPr>
+      <w:bookmarkStart w:id="20" w:name="_Toc45842515"/>
+      <w:r>
+        <w:lastRenderedPageBreak/>
+        <w:t>4.10.</w:t>
+      </w:r>
+      <w:r>
+        <w:tab/>
+      </w:r>
+      <w:r>
+        <w:t xml:space="preserve">MySQL </w:t>
+      </w:r>
+      <w:proofErr w:type="spellStart"/>
+      <w:r>
+        <w:t>Connector</w:t>
+      </w:r>
+      <w:proofErr w:type="spellEnd"/>
+      <w:r>
+        <w:t>/J.</w:t>
+      </w:r>
+      <w:bookmarkEnd w:id="20"/>
+    </w:p>
+    <w:p>
+      <w:r>
+        <w:tab/>
+        <w:t>Es un controlador que permite realizar la integración de MySQL con Java, Cuenca (2002), menciona sobre el mismo:</w:t>
+      </w:r>
+    </w:p>
+    <w:p>
+      <w:pPr>
+        <w:ind w:left="720"/>
+      </w:pPr>
+      <w:r>
+        <w:t xml:space="preserve">MySQL </w:t>
+      </w:r>
+      <w:proofErr w:type="spellStart"/>
+      <w:r>
+        <w:t>Connector</w:t>
+      </w:r>
+      <w:proofErr w:type="spellEnd"/>
+      <w:r>
+        <w:t xml:space="preserve">/J es un </w:t>
+      </w:r>
+      <w:proofErr w:type="gramStart"/>
+      <w:r>
+        <w:t>driver</w:t>
+      </w:r>
+      <w:proofErr w:type="gramEnd"/>
+      <w:r>
+        <w:t xml:space="preserve"> nativo de Java que convierte las llamadas generadas por JDBC en el protocolo de red que utiliza la base de datos de </w:t>
+      </w:r>
+      <w:proofErr w:type="spellStart"/>
+      <w:r>
+        <w:t>Mysql</w:t>
+      </w:r>
+      <w:proofErr w:type="spellEnd"/>
+      <w:r>
+        <w:t xml:space="preserve">. Permite al desarrollador trabajar con el lenguaje de programación Java y de esta forma construir programas que </w:t>
+      </w:r>
+      <w:r>
+        <w:t>interactúan</w:t>
+      </w:r>
+      <w:r>
+        <w:t xml:space="preserve"> con </w:t>
+      </w:r>
+      <w:proofErr w:type="spellStart"/>
+      <w:r>
+        <w:t>Mysql</w:t>
+      </w:r>
+      <w:proofErr w:type="spellEnd"/>
+      <w:r>
+        <w:t>.</w:t>
+      </w:r>
+    </w:p>
+    <w:p>
+      <w:r>
+        <w:tab/>
+        <w:t>(párr. 2)</w:t>
+      </w:r>
+    </w:p>
+    <w:p/>
+    <w:p/>
+    <w:p>
+      <w:pPr>
+        <w:pStyle w:val="Ttulo2"/>
+      </w:pPr>
+      <w:bookmarkStart w:id="21" w:name="_Toc45842516"/>
+      <w:r>
+        <w:t>4.11.</w:t>
+      </w:r>
+      <w:r>
+        <w:tab/>
+        <w:t>Entorno de desarrollo integrado (IDE).</w:t>
+      </w:r>
+      <w:bookmarkEnd w:id="21"/>
+    </w:p>
+    <w:p>
+      <w:r>
+        <w:tab/>
+        <w:t xml:space="preserve">Es un conjunto de programas que sirven como herramientas para el programador, puesto que en </w:t>
+      </w:r>
+      <w:r>
+        <w:t>un solo sistema se permite la edición de código, compilación y depuración, como menciona Maldonado (2007):</w:t>
+      </w:r>
+    </w:p>
+    <w:p>
+      <w:pPr>
+        <w:ind w:left="720"/>
+      </w:pPr>
+      <w:r>
+        <w:t xml:space="preserve">Los </w:t>
+      </w:r>
+      <w:proofErr w:type="spellStart"/>
+      <w:r>
+        <w:t>IDEs</w:t>
+      </w:r>
+      <w:proofErr w:type="spellEnd"/>
+      <w:r>
+        <w:t xml:space="preserve"> proveen un marco de trabajo amigable para la mayoría de los lenguajes de programación. En algunos lenguajes, un IDE puede funcionar como un sistema en tiempo de ejecución, en donde se permite utilizar el lenguaje de programación en forma interactiva, sin necesidad de trabajo orientado a archivos de texto, como es el caso de Smalltalk u </w:t>
+      </w:r>
+      <w:proofErr w:type="spellStart"/>
+      <w:r>
+        <w:t>Objective</w:t>
+      </w:r>
+      <w:proofErr w:type="spellEnd"/>
+      <w:r>
+        <w:t>-C.</w:t>
+      </w:r>
+      <w:r>
+        <w:t xml:space="preserve"> </w:t>
+      </w:r>
+      <w:r>
+        <w:t xml:space="preserve">Es posible que un mismo IDE pueda funcionar con varios lenguajes de </w:t>
+      </w:r>
+      <w:r>
+        <w:t>programación</w:t>
+      </w:r>
+      <w:r>
+        <w:t xml:space="preserve">. </w:t>
+      </w:r>
+    </w:p>
+    <w:p>
+      <w:pPr>
+        <w:ind w:left="720"/>
+      </w:pPr>
+    </w:p>
+    <w:p>
+      <w:pPr>
+        <w:ind w:left="720"/>
+      </w:pPr>
+    </w:p>
+    <w:p>
+      <w:pPr>
+        <w:ind w:left="720"/>
+      </w:pPr>
+      <w:r>
+        <w:t xml:space="preserve">Los componentes que debe tener los </w:t>
+      </w:r>
+      <w:proofErr w:type="spellStart"/>
+      <w:r>
+        <w:t>IDEs</w:t>
+      </w:r>
+      <w:proofErr w:type="spellEnd"/>
+      <w:r>
+        <w:t xml:space="preserve"> son:</w:t>
+      </w:r>
+      <w:r>
+        <w:t xml:space="preserve"> </w:t>
+      </w:r>
+      <w:r>
+        <w:t>Un editor de texto</w:t>
+      </w:r>
+      <w:r>
+        <w:t xml:space="preserve">, </w:t>
+      </w:r>
+      <w:r>
+        <w:t>compilador</w:t>
+      </w:r>
+      <w:r>
+        <w:t>,</w:t>
+      </w:r>
+      <w:r>
+        <w:t xml:space="preserve"> intérprete</w:t>
+      </w:r>
+      <w:r>
+        <w:t>, h</w:t>
+      </w:r>
+      <w:r>
+        <w:t>erramientas de automatización</w:t>
+      </w:r>
+      <w:r>
+        <w:t>, u</w:t>
+      </w:r>
+      <w:r>
+        <w:t>n depurador</w:t>
+      </w:r>
+      <w:r>
+        <w:t>, p</w:t>
+      </w:r>
+      <w:r>
+        <w:t xml:space="preserve">osibilidad de </w:t>
+      </w:r>
+      <w:r>
+        <w:lastRenderedPageBreak/>
+        <w:t>ofrecer un sistema de control de versiones</w:t>
+      </w:r>
+      <w:r>
+        <w:t>, f</w:t>
+      </w:r>
+      <w:r>
+        <w:t>actibilidad para ayudar en la construcción de interfaces gráficas de usuarios.</w:t>
+      </w:r>
+    </w:p>
+    <w:p>
+      <w:r>
+        <w:tab/>
+        <w:t>(</w:t>
+      </w:r>
+      <w:proofErr w:type="spellStart"/>
+      <w:r>
+        <w:t>párrs</w:t>
+      </w:r>
+      <w:proofErr w:type="spellEnd"/>
+      <w:r>
+        <w:t>. 3-5)</w:t>
+      </w:r>
+    </w:p>
+    <w:p/>
+    <w:p/>
+    <w:p>
+      <w:pPr>
+        <w:pStyle w:val="Ttulo2"/>
+      </w:pPr>
+      <w:bookmarkStart w:id="22" w:name="_Toc45842517"/>
+      <w:r>
+        <w:t>4.12.</w:t>
+      </w:r>
+      <w:r>
+        <w:tab/>
+        <w:t>NetBeans.</w:t>
+      </w:r>
+      <w:bookmarkEnd w:id="22"/>
+      <w:r>
+        <w:t xml:space="preserve"> </w:t>
+      </w:r>
+    </w:p>
+    <w:p>
+      <w:r>
+        <w:tab/>
+        <w:t xml:space="preserve">Es uno de los entornos de desarrollo más populares para el desarrollo de aplicaciones con Java, Gómez y Moreno (2019), lo definen de la siguiente manera: </w:t>
+      </w:r>
+    </w:p>
+    <w:p>
+      <w:pPr>
+        <w:ind w:left="720"/>
+      </w:pPr>
+      <w:r>
+        <w:t xml:space="preserve">NetBeans es un entorno de desarrollo de uso libre que fue creado para utilizar lenguaje Java. Existe una variedad de módulos diseñados especialmente para hacerlo extensible. Esta cualidad hace que NetBeans sea lo </w:t>
+      </w:r>
+      <w:r>
+        <w:t>suficientemente</w:t>
+      </w:r>
+      <w:r>
+        <w:t xml:space="preserve"> poderoso y escriba aplicaciones Java para escritorio, así como para dispositivos móviles. Cuenta con una interfaz </w:t>
+      </w:r>
+      <w:r>
+        <w:t>gráfica</w:t>
+      </w:r>
+      <w:r>
+        <w:t xml:space="preserve"> para aplicaciones de escritorio rica en componentes y librerías de reutilización. </w:t>
+      </w:r>
+    </w:p>
+    <w:p>
+      <w:pPr>
+        <w:ind w:left="720"/>
+      </w:pPr>
+    </w:p>
+    <w:p>
+      <w:pPr>
+        <w:ind w:left="720"/>
+      </w:pPr>
+    </w:p>
+    <w:p>
+      <w:pPr>
+        <w:ind w:left="720"/>
+      </w:pPr>
+      <w:r>
+        <w:t xml:space="preserve">El editor de código, multilenguaje, por cierto, permite el coloreado habitual de los lenguajes de programación modernos, accesibilidad a las clases con sólo un clic del </w:t>
+      </w:r>
+      <w:proofErr w:type="gramStart"/>
+      <w:r>
+        <w:t>mouse</w:t>
+      </w:r>
+      <w:proofErr w:type="gramEnd"/>
+      <w:r>
+        <w:t>, control de versiones, comprobaciones sintácticas y semánticas, plantillas reutilizables, entre otras características muy útiles para el desarrollo de software.</w:t>
+      </w:r>
+    </w:p>
+    <w:p>
+      <w:pPr>
+        <w:ind w:left="720"/>
+      </w:pPr>
+      <w:r>
+        <w:t>(p. 6)</w:t>
+      </w:r>
+    </w:p>
+    <w:p>
+      <w:pPr>
+        <w:ind w:left="720"/>
+      </w:pPr>
+    </w:p>
+    <w:p>
+      <w:pPr>
+        <w:ind w:left="720"/>
+      </w:pPr>
+    </w:p>
+    <w:p>
+      <w:pPr>
+        <w:pStyle w:val="Ttulo2"/>
+      </w:pPr>
+      <w:bookmarkStart w:id="23" w:name="_Toc45842518"/>
+      <w:r>
+        <w:lastRenderedPageBreak/>
+        <w:t>4.</w:t>
+      </w:r>
+      <w:r>
+        <w:t>13</w:t>
+      </w:r>
+      <w:r>
+        <w:t>.</w:t>
+      </w:r>
+      <w:r>
+        <w:tab/>
+      </w:r>
+      <w:r>
+        <w:t>Programación Orientada a Objetos.</w:t>
+      </w:r>
+      <w:bookmarkEnd w:id="23"/>
+    </w:p>
+    <w:p>
+      <w:r>
+        <w:tab/>
+        <w:t xml:space="preserve">Como lo menciona </w:t>
+      </w:r>
+      <w:proofErr w:type="spellStart"/>
+      <w:r>
+        <w:t>Pantaleo</w:t>
+      </w:r>
+      <w:proofErr w:type="spellEnd"/>
+      <w:r>
+        <w:t xml:space="preserve"> y </w:t>
+      </w:r>
+      <w:proofErr w:type="spellStart"/>
+      <w:r>
+        <w:t>Rinaudo</w:t>
+      </w:r>
+      <w:proofErr w:type="spellEnd"/>
+      <w:r>
+        <w:t xml:space="preserve"> (2015):</w:t>
+      </w:r>
+    </w:p>
+    <w:p>
+      <w:pPr>
+        <w:ind w:left="720"/>
+      </w:pPr>
+      <w:r>
+        <w:t xml:space="preserve">La Programación Orientada a Objetos (POO) surgió como una alternativa a la Programación Procedural y se basa en la descomposición de los problemas a partir de conceptos extraídos del dominio. Estos conceptos a la larga terminarán siendo objetos del modelo asociado al problema. La descomposición de los problemas en forma ortogonal a como lo hace la programación procedural es la diferencia esencial, en lugar de enfocarse en funcionalidades cada vez más simples, lo hace mediante los conceptos mencionados y la interacción entre ellos. Los otros dos mecanismos conductores de este paradigma son la abstracción en la determinación del alcance de los objetos y el establecimiento de jerarquías al generalizar sus comportamientos. </w:t>
+      </w:r>
+    </w:p>
+    <w:p>
+      <w:pPr>
+        <w:ind w:firstLine="720"/>
+      </w:pPr>
+      <w:r>
+        <w:t>(p. 42)</w:t>
+      </w:r>
+    </w:p>
+    <w:p/>
+    <w:p/>
+    <w:p>
+      <w:pPr>
+        <w:pStyle w:val="Ttulo2"/>
+      </w:pPr>
+      <w:bookmarkStart w:id="24" w:name="_Toc45842519"/>
+      <w:r>
+        <w:t>4.14.</w:t>
+      </w:r>
+      <w:r>
+        <w:tab/>
+        <w:t>Modelo de desarrollo en cascada.</w:t>
+      </w:r>
+      <w:bookmarkEnd w:id="24"/>
+    </w:p>
+    <w:p>
+      <w:r>
+        <w:tab/>
+      </w:r>
+      <w:proofErr w:type="spellStart"/>
+      <w:r>
+        <w:t>Pantaleo</w:t>
+      </w:r>
+      <w:proofErr w:type="spellEnd"/>
+      <w:r>
+        <w:t xml:space="preserve"> y </w:t>
+      </w:r>
+      <w:proofErr w:type="spellStart"/>
+      <w:r>
+        <w:t>Rianudo</w:t>
+      </w:r>
+      <w:proofErr w:type="spellEnd"/>
+      <w:r>
+        <w:t xml:space="preserve"> (2015) mencionan sobre el desarrollo en cascada:</w:t>
+      </w:r>
+    </w:p>
+    <w:p>
+      <w:pPr>
+        <w:ind w:left="720"/>
+      </w:pPr>
+      <w:r>
+        <w:t>Es un modelo de desarrollo lineal secuencial. El proyecto de software es dividido en fases que deben procederse en forma secuencial. El proceso incluye una serie de etapas en el siguiente orden</w:t>
+      </w:r>
+      <w:r>
+        <w:t>:</w:t>
+      </w:r>
+    </w:p>
+    <w:p>
+      <w:pPr>
+        <w:pStyle w:val="Prrafodelista"/>
+        <w:numPr>
+          <w:ilvl w:val="0"/>
+          <w:numId w:val="21"/>
+        </w:numPr>
+      </w:pPr>
+      <w:r>
+        <w:t>Definición del software: corresponde a la visión del producto, a sus aspectos desde el punto de vista comercial.</w:t>
+      </w:r>
+    </w:p>
+    <w:p/>
+    <w:p/>
+    <w:p>
+      <w:pPr>
+        <w:pStyle w:val="Prrafodelista"/>
+        <w:numPr>
+          <w:ilvl w:val="0"/>
+          <w:numId w:val="21"/>
+        </w:numPr>
+      </w:pPr>
+      <w:r>
+        <w:t xml:space="preserve">Análisis de requerimientos: implica el entendimiento del dominio del producto a ser desarrollado; esto es, funciones, comportamiento y relación </w:t>
+      </w:r>
+      <w:r>
+        <w:lastRenderedPageBreak/>
+        <w:t>con sistemas externos. El principal objetivo de esta fase es achicar los riesgos de negocio</w:t>
+      </w:r>
+      <w:r>
+        <w:t>.</w:t>
+      </w:r>
+    </w:p>
+    <w:p/>
+    <w:p/>
+    <w:p>
+      <w:pPr>
+        <w:pStyle w:val="Prrafodelista"/>
+        <w:numPr>
+          <w:ilvl w:val="0"/>
+          <w:numId w:val="21"/>
+        </w:numPr>
+      </w:pPr>
+      <w:r>
+        <w:t>Diseño de la arquitectura: es la forma en que la solución se implementará.</w:t>
+      </w:r>
+    </w:p>
+    <w:p/>
+    <w:p/>
+    <w:p>
+      <w:pPr>
+        <w:pStyle w:val="Prrafodelista"/>
+        <w:numPr>
+          <w:ilvl w:val="0"/>
+          <w:numId w:val="21"/>
+        </w:numPr>
+      </w:pPr>
+      <w:r>
+        <w:t xml:space="preserve">Codificación: corresponde a la implementación de la solución </w:t>
+      </w:r>
+      <w:proofErr w:type="gramStart"/>
+      <w:r>
+        <w:t>de acuerdo a</w:t>
+      </w:r>
+      <w:proofErr w:type="gramEnd"/>
+      <w:r>
+        <w:t xml:space="preserve"> cómo se ha estipulado durante el diseño de la arquitectura.</w:t>
+      </w:r>
+    </w:p>
+    <w:p/>
+    <w:p/>
+    <w:p>
+      <w:pPr>
+        <w:pStyle w:val="Prrafodelista"/>
+        <w:numPr>
+          <w:ilvl w:val="0"/>
+          <w:numId w:val="21"/>
+        </w:numPr>
+      </w:pPr>
+      <w:r>
+        <w:t>Pruebas: deben asegurar que el producto satisfaga los requerimientos, es decir que cumplan con el comportamiento esperado. Los principales objetivos de esta fase son asegurar la calidad del producto y reducir los riesgos de falla de la aplicación en el entorno final de implantación.</w:t>
+      </w:r>
+      <w:r>
+        <w:t xml:space="preserve"> </w:t>
+      </w:r>
+    </w:p>
+    <w:p/>
+    <w:p/>
+    <w:p>
+      <w:pPr>
+        <w:ind w:left="720"/>
+      </w:pPr>
+      <w:r>
+        <w:t>Cuando finaliza cada una de las fases mencionadas, se realiza una revisión con el fin de determinar si está en condiciones de avanzar a la siguiente. Las fases no se solapan unas con otras.</w:t>
+      </w:r>
+    </w:p>
+    <w:p>
+      <w:pPr>
+        <w:ind w:left="720"/>
+      </w:pPr>
+    </w:p>
+    <w:p>
+      <w:pPr>
+        <w:ind w:left="720"/>
+      </w:pPr>
+    </w:p>
+    <w:p>
+      <w:pPr>
+        <w:ind w:left="720"/>
+      </w:pPr>
+      <w:r>
+        <w:t xml:space="preserve">Para poder aplicar esta metodología es conveniente que los requerimientos del cliente sean conocidos de antemano. </w:t>
+      </w:r>
+      <w:r>
+        <w:t>Asimismo,</w:t>
+      </w:r>
+      <w:r>
+        <w:t xml:space="preserve"> es preferente un número </w:t>
+      </w:r>
+      <w:r>
+        <w:lastRenderedPageBreak/>
+        <w:t>reducido de requerimientos. Tengamos en cuenta que las pruebas de la aplicación serán llevadas a cabo cuando todo el desarrollo se encuentre finalizado. Encontrar un error en esta etapa provoca su corrección y la ejecución de las pruebas de regresión pertinentes. Por último, cuando el equipo de trabajo no tenga experiencia, la aplicación de esta metodología puede ser de gran utilidad dado que ayuda a minimizar el esfuerzo en vano.</w:t>
+      </w:r>
+    </w:p>
+    <w:p>
+      <w:r>
+        <w:tab/>
+        <w:t>(pp. 55-56)</w:t>
+      </w:r>
+    </w:p>
+    <w:p/>
+    <w:p/>
+    <w:p>
+      <w:pPr>
+        <w:pStyle w:val="Ttulo2"/>
+      </w:pPr>
+      <w:bookmarkStart w:id="25" w:name="_Toc45842520"/>
+      <w:r>
+        <w:t>4.15.</w:t>
+      </w:r>
+      <w:r>
+        <w:tab/>
+      </w:r>
+      <w:r>
+        <w:t>UML.</w:t>
+      </w:r>
+      <w:bookmarkEnd w:id="25"/>
+    </w:p>
+    <w:p>
+      <w:r>
+        <w:tab/>
+        <w:t xml:space="preserve">El lenguaje UML, por su nombre en inglés </w:t>
+      </w:r>
+      <w:proofErr w:type="spellStart"/>
+      <w:r>
+        <w:rPr>
+          <w:i/>
+          <w:iCs/>
+        </w:rPr>
+        <w:t>Unified</w:t>
+      </w:r>
+      <w:proofErr w:type="spellEnd"/>
+      <w:r>
+        <w:rPr>
+          <w:i/>
+          <w:iCs/>
+        </w:rPr>
+        <w:t xml:space="preserve"> </w:t>
+      </w:r>
+      <w:proofErr w:type="spellStart"/>
+      <w:r>
+        <w:rPr>
+          <w:i/>
+          <w:iCs/>
+        </w:rPr>
+        <w:t>Modeling</w:t>
+      </w:r>
+      <w:proofErr w:type="spellEnd"/>
+      <w:r>
+        <w:rPr>
+          <w:i/>
+          <w:iCs/>
+        </w:rPr>
+        <w:t xml:space="preserve"> </w:t>
+      </w:r>
+      <w:proofErr w:type="spellStart"/>
+      <w:r>
+        <w:rPr>
+          <w:i/>
+          <w:iCs/>
+        </w:rPr>
+        <w:t>L</w:t>
+      </w:r>
+      <w:r>
+        <w:rPr>
+          <w:i/>
+          <w:iCs/>
+        </w:rPr>
+        <w:t>a</w:t>
+      </w:r>
+      <w:r>
+        <w:rPr>
+          <w:i/>
+          <w:iCs/>
+        </w:rPr>
+        <w:t>ngua</w:t>
+      </w:r>
+      <w:r>
+        <w:rPr>
+          <w:i/>
+          <w:iCs/>
+        </w:rPr>
+        <w:t>g</w:t>
+      </w:r>
+      <w:r>
+        <w:rPr>
+          <w:i/>
+          <w:iCs/>
+        </w:rPr>
+        <w:t>e</w:t>
+      </w:r>
+      <w:proofErr w:type="spellEnd"/>
+      <w:r>
+        <w:rPr>
+          <w:i/>
+          <w:iCs/>
+        </w:rPr>
+        <w:t xml:space="preserve">, </w:t>
+      </w:r>
+      <w:r>
+        <w:t xml:space="preserve">es conocido como un lenguaje de modelado unificado, según </w:t>
+      </w:r>
+      <w:proofErr w:type="spellStart"/>
+      <w:r>
+        <w:t>Pantaleo</w:t>
+      </w:r>
+      <w:proofErr w:type="spellEnd"/>
+      <w:r>
+        <w:t xml:space="preserve"> y </w:t>
+      </w:r>
+      <w:proofErr w:type="spellStart"/>
+      <w:r>
+        <w:t>Rianudo</w:t>
+      </w:r>
+      <w:proofErr w:type="spellEnd"/>
+      <w:r>
+        <w:t xml:space="preserve"> (2015):</w:t>
+      </w:r>
+    </w:p>
+    <w:p>
+      <w:pPr>
+        <w:ind w:left="720"/>
+      </w:pPr>
+      <w:r>
+        <w:t xml:space="preserve">UML es un lenguaje que está compuesto por un conjunto de diagramas agrupados por un metamodelo que ayuda  a  especificar  y  diseñar  el  software  de  </w:t>
+      </w:r>
+      <w:r>
+        <w:t>sistemas; particularmente</w:t>
+      </w:r>
+      <w:r>
+        <w:t xml:space="preserve">  software  orientado  a  objetos.  Por muchos años fue el estándar de hecho de la comunidad </w:t>
+      </w:r>
+      <w:r>
+        <w:t>informática,</w:t>
+      </w:r>
+      <w:r>
+        <w:t xml:space="preserve"> aunque después de 6 años de su primera versión fue adoptado como tal.</w:t>
+      </w:r>
+    </w:p>
+    <w:p>
+      <w:pPr>
+        <w:ind w:left="720"/>
+      </w:pPr>
+    </w:p>
+    <w:p>
+      <w:pPr>
+        <w:ind w:left="720"/>
+      </w:pPr>
+    </w:p>
+    <w:p>
+      <w:pPr>
+        <w:ind w:left="720"/>
+      </w:pPr>
+      <w:r>
+        <w:t xml:space="preserve">De la misma manera que un constructor de casas o edificios antes de apilar ladrillos elabora un plano, un desarrollador de software antes de escribir código hace un plano que le permita evaluar alternativas de su diseño. Igual que una modista utilizando hojas de papel construye un molde para sus prendas en forma previa a cortar la tela y coserla, un desarrollador de software necesita elaborar un modelo que describa los diferentes aspectos del problema a resolver y de la solución propuesta. UML es un lenguaje de especificación y diseño que permite a los desarrolladores construir modelos para estudiar, </w:t>
+      </w:r>
+      <w:r>
+        <w:lastRenderedPageBreak/>
+        <w:t>analizar y decidir acerca de la estructura y el comportamiento que propondrá como solución y en definitiva cómo estará compuesto y cómo se comportará el código que implementará dicha solución.</w:t>
+      </w:r>
+    </w:p>
+    <w:p>
+      <w:r>
+        <w:tab/>
+        <w:t>(p. 110)</w:t>
+      </w:r>
+    </w:p>
+    <w:p/>
+    <w:p/>
+    <w:p>
+      <w:pPr>
+        <w:pStyle w:val="Ttulo2"/>
+      </w:pPr>
+      <w:bookmarkStart w:id="26" w:name="_Toc45842521"/>
+      <w:r>
+        <w:t>4.16.</w:t>
+      </w:r>
+      <w:r>
+        <w:tab/>
+      </w:r>
+      <w:r>
+        <w:t>Diagrama de clases.</w:t>
+      </w:r>
+      <w:bookmarkEnd w:id="26"/>
+      <w:r>
+        <w:t xml:space="preserve"> </w:t>
+      </w:r>
+    </w:p>
+    <w:p>
+      <w:r>
+        <w:tab/>
+      </w:r>
+      <w:proofErr w:type="spellStart"/>
+      <w:r>
+        <w:t>Pantaleo</w:t>
+      </w:r>
+      <w:proofErr w:type="spellEnd"/>
+      <w:r>
+        <w:t xml:space="preserve"> y </w:t>
+      </w:r>
+      <w:proofErr w:type="spellStart"/>
+      <w:r>
+        <w:t>Rianudo</w:t>
+      </w:r>
+      <w:proofErr w:type="spellEnd"/>
+      <w:r>
+        <w:t xml:space="preserve"> (2015) mencionan sobre los diagramas de clases:</w:t>
+      </w:r>
+    </w:p>
+    <w:p>
+      <w:pPr>
+        <w:ind w:left="720"/>
+      </w:pPr>
+      <w:r>
+        <w:t>El diagrama de clases muestra los componentes esenciales de un modelo orientado a objetos. En ellos se muestran las clases con algunos de sus atributos y métodos más importantes, en modo Dibujo (</w:t>
+      </w:r>
+      <w:r>
+        <w:rPr>
+          <w:i/>
+          <w:iCs/>
+        </w:rPr>
+        <w:t>Sketch</w:t>
+      </w:r>
+      <w:r>
+        <w:t xml:space="preserve">). Seguramente contaremos en el diseño de un sistema con varios gráficos en los cuales puede aparecer la misma clase. Cada uno de los diagramas debe haber sido construido con objetivos diferentes, y la clase en cuestión estará presente en cada uno de ellos jugando los diferentes roles que se le asignaron. La estrategia recomendada en la documentación de las clases es construir un diagrama por cada contexto del modelo y así serán manejables y legibles. </w:t>
+      </w:r>
+    </w:p>
+    <w:p>
+      <w:r>
+        <w:tab/>
+        <w:t>(p. 123)</w:t>
+      </w:r>
+    </w:p>
+    <w:p/>
+    <w:p/>
+    <w:p>
+      <w:pPr>
+        <w:pStyle w:val="Ttulo2"/>
+      </w:pPr>
+      <w:bookmarkStart w:id="27" w:name="_Toc45842522"/>
+      <w:r>
+        <w:t>4.17.</w:t>
+      </w:r>
+      <w:r>
+        <w:tab/>
+      </w:r>
+      <w:r>
+        <w:t>Casos de uso.</w:t>
+      </w:r>
+      <w:bookmarkEnd w:id="27"/>
+    </w:p>
+    <w:p>
+      <w:r>
+        <w:tab/>
+        <w:t xml:space="preserve">Son diagramas UML que ejemplifican gráficamente la realización de cierta actividad por medio de interacciones entre actores y actividades, </w:t>
+      </w:r>
+      <w:proofErr w:type="spellStart"/>
+      <w:r>
+        <w:t>Pantaleo</w:t>
+      </w:r>
+      <w:proofErr w:type="spellEnd"/>
+      <w:r>
+        <w:t xml:space="preserve"> y </w:t>
+      </w:r>
+      <w:proofErr w:type="spellStart"/>
+      <w:r>
+        <w:t>Rianudo</w:t>
+      </w:r>
+      <w:proofErr w:type="spellEnd"/>
+      <w:r>
+        <w:t xml:space="preserve"> (2015), mencionan al respecto: </w:t>
+      </w:r>
+    </w:p>
+    <w:p>
+      <w:pPr>
+        <w:ind w:left="720"/>
+      </w:pPr>
+      <w:r>
+        <w:lastRenderedPageBreak/>
+        <w:t xml:space="preserve">Cuando en etapas tempranas de un proyecto se busca definir su alcance, a partir de un listado de requerimientos funcionales se construye un diagrama de casos de uso. Estos modelan funcionalidades y sus relaciones; y su especificación textual especifica cómo serán implementados los requerimientos asociados. Asociamos cada funcionalidad a un actor, quien es el que a partir del uso del sistema genera el evento que ejecuta dicha funcionalidad. Estos diagramas son acompañados con la especificación textual de los pasos del caso de uso y prototipos de interfaces de usuario. </w:t>
+      </w:r>
+    </w:p>
+    <w:p>
+      <w:pPr>
+        <w:ind w:left="720"/>
+      </w:pPr>
+      <w:r>
+        <w:t>(p. 136)</w:t>
+      </w:r>
+    </w:p>
+    <w:p/>
+    <w:p/>
+    <w:p>
+      <w:pPr>
+        <w:pStyle w:val="Ttulo2"/>
+      </w:pPr>
+      <w:bookmarkStart w:id="28" w:name="_Toc45842523"/>
+      <w:r>
+        <w:t>4.18.</w:t>
+      </w:r>
+      <w:r>
+        <w:tab/>
+        <w:t>CCTV.</w:t>
+      </w:r>
+      <w:bookmarkEnd w:id="28"/>
+    </w:p>
+    <w:p>
+      <w:r>
+        <w:tab/>
+        <w:t xml:space="preserve">Es un sistema que permite la vigilancia de espacios por medio de la utilización de cámaras y almacenamiento de video, como menciona el grupo Acacio (2016): </w:t>
+      </w:r>
+    </w:p>
+    <w:p>
+      <w:pPr>
+        <w:ind w:left="720"/>
+      </w:pPr>
+      <w:r>
+        <w:t>CCTV es el acrónimo de Circuito Cerrado de Televisión. Se trata de una instalación de componentes directamente conectados, lo que permite crear un circuito de imágenes que no puede ser visto por otra persona fuera de él. La diferencia con otras señales de televisión ordinarias es que éstas pueden ser vistas por cualquiera con una antena o dispositivo para recibirlas, mientras que en el CCTV la señal está restringida a la persona o personas autorizadas.</w:t>
+      </w:r>
+    </w:p>
+    <w:p>
+      <w:pPr>
+        <w:ind w:left="720"/>
+      </w:pPr>
+    </w:p>
+    <w:p>
+      <w:pPr>
+        <w:ind w:left="720"/>
+      </w:pPr>
+    </w:p>
+    <w:p>
+      <w:pPr>
+        <w:ind w:left="720"/>
+      </w:pPr>
+      <w:r>
+        <w:t xml:space="preserve">Los Circuitos Cerrados de Televisión se pueden personalizar para adaptarse a la naturaleza y necesidades de seguridad de cada cliente. Actualmente estos sistemas proporcionan imágenes de gran calidad tanto de día como de noche, además de ser muy fáciles de usar y de entender su funcionamiento. </w:t>
+      </w:r>
+    </w:p>
+    <w:p>
+      <w:pPr>
+        <w:ind w:left="720"/>
+      </w:pPr>
+      <w:r>
+        <w:lastRenderedPageBreak/>
+        <w:t>Las cámaras CCTV están disponibles en varios sistemas: digitales, analógicos, con cable, sin cable, etc. No obstante, todos ellos comparten los mismos componentes: cámaras CCTV, una lente CCTV, monitor CCTV, cables que llevan la señal (en caso de que el sistema sea cableado), etc.</w:t>
+      </w:r>
+    </w:p>
+    <w:p>
+      <w:pPr>
+        <w:ind w:left="720"/>
+      </w:pPr>
+    </w:p>
+    <w:p>
+      <w:pPr>
+        <w:ind w:left="720"/>
+      </w:pPr>
+    </w:p>
+    <w:p>
+      <w:pPr>
+        <w:ind w:left="720"/>
+      </w:pPr>
+      <w:r>
+        <w:t>Las imágenes captadas por las cámaras CCTV son enviadas a un monitor CCTV y grabadas. Además, los recientes avances en tecnología permiten grabar el movimiento y notificar las incidencias de forma automática. De esta forma las cámaras solo graban cuando detectan movimiento, lo que permite ahorrar energía y espacio de almacenamiento. La notificación de eventos consiste en el envío de mensajes de texto o emails cuando se detecta alguna actividad.</w:t>
+      </w:r>
+    </w:p>
+    <w:p>
+      <w:r>
+        <w:tab/>
+        <w:t>(</w:t>
+      </w:r>
+      <w:proofErr w:type="spellStart"/>
+      <w:r>
+        <w:t>párrs</w:t>
+      </w:r>
+      <w:proofErr w:type="spellEnd"/>
+      <w:r>
+        <w:t>. 1-2)</w:t>
+      </w:r>
+    </w:p>
+    <w:p/>
+    <w:p/>
+    <w:p/>
+    <w:p/>
+    <w:p/>
+    <w:p/>
+    <w:p/>
+    <w:p/>
+    <w:p>
+      <w:pPr>
+        <w:pStyle w:val="Ttulo1"/>
+        <w:numPr>
+          <w:ilvl w:val="0"/>
+          <w:numId w:val="19"/>
+        </w:numPr>
+        <w:ind w:left="0" w:firstLine="0"/>
+      </w:pPr>
+      <w:bookmarkStart w:id="29" w:name="_Toc45842524"/>
+      <w:r>
+        <w:lastRenderedPageBreak/>
+        <w:t>DESARROLLO DE LA ESTADÍA</w:t>
+      </w:r>
+      <w:bookmarkEnd w:id="29"/>
+    </w:p>
+    <w:p>
+      <w:pPr>
+        <w:pStyle w:val="Ttulo2"/>
+        <w:numPr>
+          <w:ilvl w:val="1"/>
+          <w:numId w:val="19"/>
+        </w:numPr>
+        <w:ind w:left="709"/>
+      </w:pPr>
+      <w:bookmarkStart w:id="30" w:name="_Toc45842525"/>
+      <w:r>
+        <w:t>Desarrollo de actividades</w:t>
+      </w:r>
+      <w:bookmarkEnd w:id="30"/>
+    </w:p>
+    <w:p/>
+    <w:p/>
+    <w:p>
+      <w:pPr>
+        <w:pStyle w:val="Ttulo2"/>
+        <w:numPr>
+          <w:ilvl w:val="1"/>
+          <w:numId w:val="19"/>
+        </w:numPr>
+        <w:ind w:left="709"/>
+      </w:pPr>
+      <w:bookmarkStart w:id="31" w:name="_Toc45842526"/>
+      <w:r>
+        <w:t>Actividades adicionales</w:t>
+      </w:r>
+      <w:bookmarkEnd w:id="31"/>
     </w:p>
     <w:p/>
     <w:p/>
@@ -3730,10 +6895,6 @@
     <w:p/>
     <w:p/>
     <w:p/>
-    <w:p/>
-    <w:p/>
-    <w:p/>
-    <w:p/>
     <w:p>
       <w:pPr>
         <w:pStyle w:val="Ttulo1"/>
@@ -3743,12 +6904,12 @@
         </w:numPr>
         <w:ind w:left="0" w:firstLine="0"/>
       </w:pPr>
-      <w:bookmarkStart w:id="11" w:name="_Toc43080113"/>
+      <w:bookmarkStart w:id="32" w:name="_Toc45842527"/>
       <w:r>
         <w:lastRenderedPageBreak/>
-        <w:t>DESARROLLO DE LA ESTADÍA</w:t>
-      </w:r>
-      <w:bookmarkEnd w:id="11"/>
+        <w:t>ANÁLISIS DE LOS RESULTADOS</w:t>
+      </w:r>
+      <w:bookmarkEnd w:id="32"/>
     </w:p>
     <w:p>
       <w:pPr>
@@ -3759,14 +6920,28 @@
         </w:numPr>
         <w:ind w:left="709"/>
       </w:pPr>
-      <w:bookmarkStart w:id="12" w:name="_Toc43080114"/>
-      <w:r>
-        <w:t>Desarrollo de actividades</w:t>
-      </w:r>
-      <w:bookmarkEnd w:id="12"/>
-    </w:p>
-    <w:p/>
-    <w:p/>
+      <w:bookmarkStart w:id="33" w:name="_Toc45842528"/>
+      <w:r>
+        <w:t>Resultados obtenidos</w:t>
+      </w:r>
+      <w:bookmarkEnd w:id="33"/>
+    </w:p>
+    <w:p>
+      <w:pPr>
+        <w:rPr>
+          <w:rFonts w:ascii="Times New Roman" w:eastAsia="Times New Roman" w:hAnsi="Times New Roman" w:cs="Times New Roman"/>
+          <w:szCs w:val="24"/>
+        </w:rPr>
+      </w:pPr>
+    </w:p>
+    <w:p>
+      <w:pPr>
+        <w:rPr>
+          <w:rFonts w:ascii="Times New Roman" w:eastAsia="Times New Roman" w:hAnsi="Times New Roman" w:cs="Times New Roman"/>
+          <w:szCs w:val="24"/>
+        </w:rPr>
+      </w:pPr>
+    </w:p>
     <w:p>
       <w:pPr>
         <w:pStyle w:val="Ttulo2"/>
@@ -3776,11 +6951,11 @@
         </w:numPr>
         <w:ind w:left="709"/>
       </w:pPr>
-      <w:bookmarkStart w:id="13" w:name="_Toc43080115"/>
-      <w:r>
-        <w:t>Actividades adicionales</w:t>
-      </w:r>
-      <w:bookmarkEnd w:id="13"/>
+      <w:bookmarkStart w:id="34" w:name="_Toc45842529"/>
+      <w:r>
+        <w:t>Conclusiones</w:t>
+      </w:r>
+      <w:bookmarkEnd w:id="34"/>
     </w:p>
     <w:p/>
     <w:p/>
@@ -3797,84 +6972,7 @@
     <w:p/>
     <w:p/>
     <w:p/>
-    <w:p>
-      <w:pPr>
-        <w:pStyle w:val="Ttulo1"/>
-        <w:numPr>
-          <w:ilvl w:val="0"/>
-          <w:numId w:val="19"/>
-        </w:numPr>
-        <w:ind w:left="0" w:firstLine="0"/>
-      </w:pPr>
-      <w:bookmarkStart w:id="14" w:name="_Toc43080116"/>
-      <w:r>
-        <w:lastRenderedPageBreak/>
-        <w:t>ANÁLISIS DE LOS RESULTADOS</w:t>
-      </w:r>
-      <w:bookmarkEnd w:id="14"/>
-    </w:p>
-    <w:p>
-      <w:pPr>
-        <w:pStyle w:val="Ttulo2"/>
-        <w:numPr>
-          <w:ilvl w:val="1"/>
-          <w:numId w:val="19"/>
-        </w:numPr>
-        <w:ind w:left="709"/>
-      </w:pPr>
-      <w:bookmarkStart w:id="15" w:name="_Toc43080117"/>
-      <w:r>
-        <w:t>Resultados obtenidos</w:t>
-      </w:r>
-      <w:bookmarkEnd w:id="15"/>
-    </w:p>
-    <w:p>
-      <w:pPr>
-        <w:rPr>
-          <w:rFonts w:ascii="Times New Roman" w:eastAsia="Times New Roman" w:hAnsi="Times New Roman" w:cs="Times New Roman"/>
-          <w:szCs w:val="24"/>
-        </w:rPr>
-      </w:pPr>
-    </w:p>
-    <w:p>
-      <w:pPr>
-        <w:rPr>
-          <w:rFonts w:ascii="Times New Roman" w:eastAsia="Times New Roman" w:hAnsi="Times New Roman" w:cs="Times New Roman"/>
-          <w:szCs w:val="24"/>
-        </w:rPr>
-      </w:pPr>
-    </w:p>
-    <w:p>
-      <w:pPr>
-        <w:pStyle w:val="Ttulo2"/>
-        <w:numPr>
-          <w:ilvl w:val="1"/>
-          <w:numId w:val="19"/>
-        </w:numPr>
-        <w:ind w:left="709"/>
-      </w:pPr>
-      <w:bookmarkStart w:id="16" w:name="_Toc43080118"/>
-      <w:r>
-        <w:t>Conclusiones</w:t>
-      </w:r>
-      <w:bookmarkEnd w:id="16"/>
-    </w:p>
-    <w:p/>
-    <w:p/>
-    <w:p/>
-    <w:p/>
-    <w:p/>
-    <w:p/>
-    <w:p/>
-    <w:p/>
-    <w:p/>
-    <w:p/>
-    <w:p/>
-    <w:p/>
-    <w:p/>
-    <w:p/>
-    <w:p/>
-    <w:bookmarkStart w:id="17" w:name="_Toc43080119" w:displacedByCustomXml="next"/>
+    <w:bookmarkStart w:id="35" w:name="_Toc45842530" w:displacedByCustomXml="next"/>
     <w:sdt>
       <w:sdtPr>
         <w:rPr>
@@ -3905,16 +7003,24 @@
             </w:rPr>
             <w:t>BIBLIOGRAFÍA</w:t>
           </w:r>
-          <w:bookmarkEnd w:id="17"/>
+          <w:bookmarkEnd w:id="35"/>
         </w:p>
         <w:sdt>
           <w:sdtPr>
             <w:id w:val="111145805"/>
             <w:bibliography/>
           </w:sdtPr>
-          <w:sdtEndPr/>
           <w:sdtContent>
             <w:p>
+              <w:pPr>
+                <w:pStyle w:val="Bibliografa"/>
+                <w:ind w:left="720" w:hanging="720"/>
+                <w:rPr>
+                  <w:noProof/>
+                  <w:szCs w:val="24"/>
+                  <w:lang w:val="es-ES"/>
+                </w:rPr>
+              </w:pPr>
               <w:r>
                 <w:fldChar w:fldCharType="begin"/>
               </w:r>
@@ -3926,13 +7032,359 @@
               </w:r>
               <w:r>
                 <w:rPr>
-                  <w:b/>
-                  <w:bCs/>
                   <w:noProof/>
                   <w:lang w:val="es-ES"/>
                 </w:rPr>
-                <w:t>No hay ninguna fuente en el documento actual.</w:t>
+                <w:t xml:space="preserve">Acacio. (10 de Enero de 2016). </w:t>
               </w:r>
+              <w:r>
+                <w:rPr>
+                  <w:i/>
+                  <w:iCs/>
+                  <w:noProof/>
+                  <w:lang w:val="es-ES"/>
+                </w:rPr>
+                <w:t>¿Qué es un sistema de cámaras CCTV?</w:t>
+              </w:r>
+              <w:r>
+                <w:rPr>
+                  <w:noProof/>
+                  <w:lang w:val="es-ES"/>
+                </w:rPr>
+                <w:t xml:space="preserve"> Obtenido de Acacio: https://www.acacioseguridad.com/que-es-un-sistema-de-camaras-cctv/</w:t>
+              </w:r>
+            </w:p>
+            <w:p>
+              <w:pPr>
+                <w:pStyle w:val="Bibliografa"/>
+                <w:ind w:left="720" w:hanging="720"/>
+                <w:rPr>
+                  <w:noProof/>
+                  <w:lang w:val="es-ES"/>
+                </w:rPr>
+              </w:pPr>
+              <w:r>
+                <w:rPr>
+                  <w:noProof/>
+                  <w:lang w:val="es-ES"/>
+                </w:rPr>
+                <w:t xml:space="preserve">Enrique Reinosa, C. M. (2012). </w:t>
+              </w:r>
+              <w:r>
+                <w:rPr>
+                  <w:i/>
+                  <w:iCs/>
+                  <w:noProof/>
+                  <w:lang w:val="es-ES"/>
+                </w:rPr>
+                <w:t>Bases de datos.</w:t>
+              </w:r>
+              <w:r>
+                <w:rPr>
+                  <w:noProof/>
+                  <w:lang w:val="es-ES"/>
+                </w:rPr>
+                <w:t xml:space="preserve"> Buenos Aires: Alfaomega Grupo Editor Argentino.</w:t>
+              </w:r>
+            </w:p>
+            <w:p>
+              <w:pPr>
+                <w:pStyle w:val="Bibliografa"/>
+                <w:ind w:left="720" w:hanging="720"/>
+                <w:rPr>
+                  <w:noProof/>
+                  <w:lang w:val="es-ES"/>
+                </w:rPr>
+              </w:pPr>
+              <w:r>
+                <w:rPr>
+                  <w:noProof/>
+                  <w:lang w:val="es-ES"/>
+                </w:rPr>
+                <w:t xml:space="preserve">Ibáñez, L. H. (2014). </w:t>
+              </w:r>
+              <w:r>
+                <w:rPr>
+                  <w:i/>
+                  <w:iCs/>
+                  <w:noProof/>
+                  <w:lang w:val="es-ES"/>
+                </w:rPr>
+                <w:t>Gestión de bases de datos .</w:t>
+              </w:r>
+              <w:r>
+                <w:rPr>
+                  <w:noProof/>
+                  <w:lang w:val="es-ES"/>
+                </w:rPr>
+                <w:t xml:space="preserve"> Madrid: RA-MA.</w:t>
+              </w:r>
+            </w:p>
+            <w:p>
+              <w:pPr>
+                <w:pStyle w:val="Bibliografa"/>
+                <w:ind w:left="720" w:hanging="720"/>
+                <w:rPr>
+                  <w:noProof/>
+                  <w:lang w:val="es-ES"/>
+                </w:rPr>
+              </w:pPr>
+              <w:r>
+                <w:rPr>
+                  <w:noProof/>
+                  <w:lang w:val="es-ES"/>
+                </w:rPr>
+                <w:t xml:space="preserve">Jaspersoft. (2020). </w:t>
+              </w:r>
+              <w:r>
+                <w:rPr>
+                  <w:i/>
+                  <w:iCs/>
+                  <w:noProof/>
+                  <w:lang w:val="es-ES"/>
+                </w:rPr>
+                <w:t>JasperReports Library</w:t>
+              </w:r>
+              <w:r>
+                <w:rPr>
+                  <w:noProof/>
+                  <w:lang w:val="es-ES"/>
+                </w:rPr>
+                <w:t>. Obtenido de Jaspersoft Community: https://community.jaspersoft.com/project/jasperreports-library</w:t>
+              </w:r>
+            </w:p>
+            <w:p>
+              <w:pPr>
+                <w:pStyle w:val="Bibliografa"/>
+                <w:ind w:left="720" w:hanging="720"/>
+                <w:rPr>
+                  <w:noProof/>
+                  <w:lang w:val="es-ES"/>
+                </w:rPr>
+              </w:pPr>
+              <w:r>
+                <w:rPr>
+                  <w:noProof/>
+                  <w:lang w:val="es-ES"/>
+                </w:rPr>
+                <w:t xml:space="preserve">Maldonado, D. (3 de Septiembre de 2007). </w:t>
+              </w:r>
+              <w:r>
+                <w:rPr>
+                  <w:i/>
+                  <w:iCs/>
+                  <w:noProof/>
+                  <w:lang w:val="es-ES"/>
+                </w:rPr>
+                <w:t>¿Qué son los IDE de Programación?</w:t>
+              </w:r>
+              <w:r>
+                <w:rPr>
+                  <w:noProof/>
+                  <w:lang w:val="es-ES"/>
+                </w:rPr>
+                <w:t xml:space="preserve"> Obtenido de El código K: https://elcodigok.blogspot.com/2007/09/que-son-los-ide-de-programacin.html</w:t>
+              </w:r>
+            </w:p>
+            <w:p>
+              <w:pPr>
+                <w:pStyle w:val="Bibliografa"/>
+                <w:ind w:left="720" w:hanging="720"/>
+                <w:rPr>
+                  <w:noProof/>
+                  <w:lang w:val="es-ES"/>
+                </w:rPr>
+              </w:pPr>
+              <w:r>
+                <w:rPr>
+                  <w:noProof/>
+                  <w:lang w:val="es-ES"/>
+                </w:rPr>
+                <w:t xml:space="preserve">Moreno Nuñez, J., &amp; Gómez Jimémez, E. (2019). </w:t>
+              </w:r>
+              <w:r>
+                <w:rPr>
+                  <w:i/>
+                  <w:iCs/>
+                  <w:noProof/>
+                  <w:lang w:val="es-ES"/>
+                </w:rPr>
+                <w:t>Fundamentos de programación Java con NetBeans .</w:t>
+              </w:r>
+              <w:r>
+                <w:rPr>
+                  <w:noProof/>
+                  <w:lang w:val="es-ES"/>
+                </w:rPr>
+                <w:t xml:space="preserve"> Ciudad de México: Alfaomega Grupo Editor.</w:t>
+              </w:r>
+            </w:p>
+            <w:p>
+              <w:pPr>
+                <w:pStyle w:val="Bibliografa"/>
+                <w:ind w:left="720" w:hanging="720"/>
+                <w:rPr>
+                  <w:noProof/>
+                  <w:lang w:val="es-ES"/>
+                </w:rPr>
+              </w:pPr>
+              <w:r>
+                <w:rPr>
+                  <w:noProof/>
+                  <w:lang w:val="es-ES"/>
+                </w:rPr>
+                <w:t xml:space="preserve">Pantaleo, G., &amp; Rianudo, L. (2015). </w:t>
+              </w:r>
+              <w:r>
+                <w:rPr>
+                  <w:i/>
+                  <w:iCs/>
+                  <w:noProof/>
+                  <w:lang w:val="es-ES"/>
+                </w:rPr>
+                <w:t>Ingeniería de Software.</w:t>
+              </w:r>
+              <w:r>
+                <w:rPr>
+                  <w:noProof/>
+                  <w:lang w:val="es-ES"/>
+                </w:rPr>
+                <w:t xml:space="preserve"> Buenos Aires: Alfaomega Grupo Editor Argentino.</w:t>
+              </w:r>
+            </w:p>
+            <w:p>
+              <w:pPr>
+                <w:pStyle w:val="Bibliografa"/>
+                <w:ind w:left="720" w:hanging="720"/>
+                <w:rPr>
+                  <w:noProof/>
+                  <w:lang w:val="es-ES"/>
+                </w:rPr>
+              </w:pPr>
+              <w:r>
+                <w:rPr>
+                  <w:noProof/>
+                  <w:lang w:val="es-ES"/>
+                </w:rPr>
+                <w:t xml:space="preserve">Pérez, J. C. (2014). </w:t>
+              </w:r>
+              <w:r>
+                <w:rPr>
+                  <w:i/>
+                  <w:iCs/>
+                  <w:noProof/>
+                  <w:lang w:val="es-ES"/>
+                </w:rPr>
+                <w:t>ADMINISTRACIÓN DE SOFTWARE DE UN SISTEMA INFORMÁTICO.</w:t>
+              </w:r>
+              <w:r>
+                <w:rPr>
+                  <w:noProof/>
+                  <w:lang w:val="es-ES"/>
+                </w:rPr>
+                <w:t xml:space="preserve"> Madrid: RA-MA, S.A. Editorial y Publicaciones .</w:t>
+              </w:r>
+            </w:p>
+            <w:p>
+              <w:pPr>
+                <w:pStyle w:val="Bibliografa"/>
+                <w:ind w:left="720" w:hanging="720"/>
+                <w:rPr>
+                  <w:noProof/>
+                  <w:lang w:val="es-ES"/>
+                </w:rPr>
+              </w:pPr>
+              <w:r>
+                <w:rPr>
+                  <w:noProof/>
+                  <w:lang w:val="es-ES"/>
+                </w:rPr>
+                <w:t xml:space="preserve">Sierra, A. M. (2018). </w:t>
+              </w:r>
+              <w:r>
+                <w:rPr>
+                  <w:i/>
+                  <w:iCs/>
+                  <w:noProof/>
+                  <w:lang w:val="es-ES"/>
+                </w:rPr>
+                <w:t>Java Curso práctico de formación.</w:t>
+              </w:r>
+              <w:r>
+                <w:rPr>
+                  <w:noProof/>
+                  <w:lang w:val="es-ES"/>
+                </w:rPr>
+                <w:t xml:space="preserve"> Ciudad de México: Alfaomega Grupo Editor.</w:t>
+              </w:r>
+            </w:p>
+            <w:p>
+              <w:pPr>
+                <w:pStyle w:val="Bibliografa"/>
+                <w:ind w:left="720" w:hanging="720"/>
+                <w:rPr>
+                  <w:noProof/>
+                  <w:lang w:val="es-ES"/>
+                </w:rPr>
+              </w:pPr>
+              <w:r>
+                <w:rPr>
+                  <w:noProof/>
+                  <w:lang w:val="es-ES"/>
+                </w:rPr>
+                <w:t xml:space="preserve">Sierra, F. J. (2006). </w:t>
+              </w:r>
+              <w:r>
+                <w:rPr>
+                  <w:i/>
+                  <w:iCs/>
+                  <w:noProof/>
+                  <w:lang w:val="es-ES"/>
+                </w:rPr>
+                <w:t>Java 2. Lenguaje y aplicaciones.</w:t>
+              </w:r>
+              <w:r>
+                <w:rPr>
+                  <w:noProof/>
+                  <w:lang w:val="es-ES"/>
+                </w:rPr>
+                <w:t xml:space="preserve"> Madrid: RA-MA Editorial.</w:t>
+              </w:r>
+            </w:p>
+            <w:p>
+              <w:pPr>
+                <w:pStyle w:val="Bibliografa"/>
+                <w:ind w:left="720" w:hanging="720"/>
+                <w:rPr>
+                  <w:noProof/>
+                  <w:lang w:val="es-ES"/>
+                </w:rPr>
+              </w:pPr>
+              <w:r>
+                <w:rPr>
+                  <w:noProof/>
+                  <w:lang w:val="es-ES"/>
+                </w:rPr>
+                <w:t xml:space="preserve">Todter, K. (2020). </w:t>
+              </w:r>
+              <w:r>
+                <w:rPr>
+                  <w:i/>
+                  <w:iCs/>
+                  <w:noProof/>
+                  <w:lang w:val="es-ES"/>
+                </w:rPr>
+                <w:t>JCalendar</w:t>
+              </w:r>
+              <w:r>
+                <w:rPr>
+                  <w:noProof/>
+                  <w:lang w:val="es-ES"/>
+                </w:rPr>
+                <w:t>. Obtenido de ToEdter.</w:t>
+              </w:r>
+            </w:p>
+            <w:p>
               <w:r>
                 <w:rPr>
                   <w:b/>
@@ -4096,7 +7548,6 @@
         <w:docPartUnique/>
       </w:docPartObj>
     </w:sdtPr>
-    <w:sdtEndPr/>
     <w:sdtContent>
       <w:p>
         <w:pPr>
@@ -4262,6 +7713,95 @@
 <file path=word/numbering.xml><?xml version="1.0" encoding="utf-8"?>
 <w:numbering xmlns:wpc="http://schemas.microsoft.com/office/word/2010/wordprocessingCanvas" xmlns:cx="http://schemas.microsoft.com/office/drawing/2014/chartex" xmlns:cx1="http://schemas.microsoft.com/office/drawing/2015/9/8/chartex" xmlns:cx2="http://schemas.microsoft.com/office/drawing/2015/10/21/chartex" xmlns:cx3="http://schemas.microsoft.com/office/drawing/2016/5/9/chartex" xmlns:cx4="http://schemas.microsoft.com/office/drawing/2016/5/10/chartex" xmlns:cx5="http://schemas.microsoft.com/office/drawing/2016/5/11/chartex" xmlns:cx6="http://schemas.microsoft.com/office/drawing/2016/5/12/chartex" xmlns:cx7="http://schemas.microsoft.com/office/drawing/2016/5/13/chartex" xmlns:cx8="http://schemas.microsoft.com/office/drawing/2016/5/14/chartex" xmlns:mc="http://schemas.openxmlformats.org/markup-compatibility/2006" xmlns:aink="http://schemas.microsoft.com/office/drawing/2016/ink" xmlns:am3d="http://schemas.microsoft.com/office/drawing/2017/model3d" xmlns:o="urn:schemas-microsoft-com:office:office" xmlns:r="http://schemas.openxmlformats.org/officeDocument/2006/relationships" xmlns:m="http://schemas.openxmlformats.org/officeDocument/2006/math" xmlns:v="urn:schemas-microsoft-com:vml" xmlns:wp14="http://schemas.microsoft.com/office/word/2010/wordprocessingDrawing" xmlns:wp="http://schemas.openxmlformats.org/drawingml/2006/wordprocessingDrawing" xmlns:w10="urn:schemas-microsoft-com:office:word" xmlns:w="http://schemas.openxmlformats.org/wordprocessingml/2006/main" xmlns:w14="http://schemas.microsoft.com/office/word/2010/wordml" xmlns:w15="http://schemas.microsoft.com/office/word/2012/wordml" xmlns:w16cex="http://schemas.microsoft.com/office/word/2018/wordml/cex" xmlns:w16cid="http://schemas.microsoft.com/office/word/2016/wordml/cid" xmlns:w16="http://schemas.microsoft.com/office/word/2018/wordml" xmlns:w16se="http://schemas.microsoft.com/office/word/2015/wordml/symex" xmlns:wpg="http://schemas.microsoft.com/office/word/2010/wordprocessingGroup" xmlns:wpi="http://schemas.microsoft.com/office/word/2010/wordprocessingInk" xmlns:wne="http://schemas.microsoft.com/office/word/2006/wordml" xmlns:wps="http://schemas.microsoft.com/office/word/2010/wordprocessingShape" mc:Ignorable="w14 w15 w16se w16cid w16 w16cex wp14">
   <w:abstractNum w:abstractNumId="0" w15:restartNumberingAfterBreak="0">
+    <w:nsid w:val="00D77715"/>
+    <w:multiLevelType w:val="hybridMultilevel"/>
+    <w:tmpl w:val="144C1BF8"/>
+    <w:lvl w:ilvl="0" w:tplc="7354EA10">
+      <w:start w:val="1"/>
+      <w:numFmt w:val="decimal"/>
+      <w:lvlText w:val="%1."/>
+      <w:lvlJc w:val="left"/>
+      <w:pPr>
+        <w:ind w:left="1080" w:hanging="360"/>
+      </w:pPr>
+      <w:rPr>
+        <w:rFonts w:hint="default"/>
+      </w:rPr>
+    </w:lvl>
+    <w:lvl w:ilvl="1" w:tplc="080A0019" w:tentative="1">
+      <w:start w:val="1"/>
+      <w:numFmt w:val="lowerLetter"/>
+      <w:lvlText w:val="%2."/>
+      <w:lvlJc w:val="left"/>
+      <w:pPr>
+        <w:ind w:left="1800" w:hanging="360"/>
+      </w:pPr>
+    </w:lvl>
+    <w:lvl w:ilvl="2" w:tplc="080A001B" w:tentative="1">
+      <w:start w:val="1"/>
+      <w:numFmt w:val="lowerRoman"/>
+      <w:lvlText w:val="%3."/>
+      <w:lvlJc w:val="right"/>
+      <w:pPr>
+        <w:ind w:left="2520" w:hanging="180"/>
+      </w:pPr>
+    </w:lvl>
+    <w:lvl w:ilvl="3" w:tplc="080A000F" w:tentative="1">
+      <w:start w:val="1"/>
+      <w:numFmt w:val="decimal"/>
+      <w:lvlText w:val="%4."/>
+      <w:lvlJc w:val="left"/>
+      <w:pPr>
+        <w:ind w:left="3240" w:hanging="360"/>
+      </w:pPr>
+    </w:lvl>
+    <w:lvl w:ilvl="4" w:tplc="080A0019" w:tentative="1">
+      <w:start w:val="1"/>
+      <w:numFmt w:val="lowerLetter"/>
+      <w:lvlText w:val="%5."/>
+      <w:lvlJc w:val="left"/>
+      <w:pPr>
+        <w:ind w:left="3960" w:hanging="360"/>
+      </w:pPr>
+    </w:lvl>
+    <w:lvl w:ilvl="5" w:tplc="080A001B" w:tentative="1">
+      <w:start w:val="1"/>
+      <w:numFmt w:val="lowerRoman"/>
+      <w:lvlText w:val="%6."/>
+      <w:lvlJc w:val="right"/>
+      <w:pPr>
+        <w:ind w:left="4680" w:hanging="180"/>
+      </w:pPr>
+    </w:lvl>
+    <w:lvl w:ilvl="6" w:tplc="080A000F" w:tentative="1">
+      <w:start w:val="1"/>
+      <w:numFmt w:val="decimal"/>
+      <w:lvlText w:val="%7."/>
+      <w:lvlJc w:val="left"/>
+      <w:pPr>
+        <w:ind w:left="5400" w:hanging="360"/>
+      </w:pPr>
+    </w:lvl>
+    <w:lvl w:ilvl="7" w:tplc="080A0019" w:tentative="1">
+      <w:start w:val="1"/>
+      <w:numFmt w:val="lowerLetter"/>
+      <w:lvlText w:val="%8."/>
+      <w:lvlJc w:val="left"/>
+      <w:pPr>
+        <w:ind w:left="6120" w:hanging="360"/>
+      </w:pPr>
+    </w:lvl>
+    <w:lvl w:ilvl="8" w:tplc="080A001B" w:tentative="1">
+      <w:start w:val="1"/>
+      <w:numFmt w:val="lowerRoman"/>
+      <w:lvlText w:val="%9."/>
+      <w:lvlJc w:val="right"/>
+      <w:pPr>
+        <w:ind w:left="6840" w:hanging="180"/>
+      </w:pPr>
+    </w:lvl>
+  </w:abstractNum>
+  <w:abstractNum w:abstractNumId="1" w15:restartNumberingAfterBreak="0">
     <w:nsid w:val="03050587"/>
     <w:multiLevelType w:val="multilevel"/>
     <w:tmpl w:val="63AC4F44"/>
@@ -4350,7 +7890,7 @@
       </w:pPr>
     </w:lvl>
   </w:abstractNum>
-  <w:abstractNum w:abstractNumId="1" w15:restartNumberingAfterBreak="0">
+  <w:abstractNum w:abstractNumId="2" w15:restartNumberingAfterBreak="0">
     <w:nsid w:val="04795784"/>
     <w:multiLevelType w:val="multilevel"/>
     <w:tmpl w:val="6D3E3C6E"/>
@@ -4463,7 +8003,7 @@
       </w:rPr>
     </w:lvl>
   </w:abstractNum>
-  <w:abstractNum w:abstractNumId="2" w15:restartNumberingAfterBreak="0">
+  <w:abstractNum w:abstractNumId="3" w15:restartNumberingAfterBreak="0">
     <w:nsid w:val="053D3367"/>
     <w:multiLevelType w:val="hybridMultilevel"/>
     <w:tmpl w:val="CDD06426"/>
@@ -4552,7 +8092,7 @@
       </w:pPr>
     </w:lvl>
   </w:abstractNum>
-  <w:abstractNum w:abstractNumId="3" w15:restartNumberingAfterBreak="0">
+  <w:abstractNum w:abstractNumId="4" w15:restartNumberingAfterBreak="0">
     <w:nsid w:val="178B5B99"/>
     <w:multiLevelType w:val="multilevel"/>
     <w:tmpl w:val="66F42C3C"/>
@@ -4638,7 +8178,7 @@
       </w:pPr>
     </w:lvl>
   </w:abstractNum>
-  <w:abstractNum w:abstractNumId="4" w15:restartNumberingAfterBreak="0">
+  <w:abstractNum w:abstractNumId="5" w15:restartNumberingAfterBreak="0">
     <w:nsid w:val="1F070D41"/>
     <w:multiLevelType w:val="multilevel"/>
     <w:tmpl w:val="2F94B698"/>
@@ -4751,7 +8291,7 @@
       </w:rPr>
     </w:lvl>
   </w:abstractNum>
-  <w:abstractNum w:abstractNumId="5" w15:restartNumberingAfterBreak="0">
+  <w:abstractNum w:abstractNumId="6" w15:restartNumberingAfterBreak="0">
     <w:nsid w:val="2AC03ED2"/>
     <w:multiLevelType w:val="multilevel"/>
     <w:tmpl w:val="A2A4E44A"/>
@@ -4864,7 +8404,7 @@
       </w:rPr>
     </w:lvl>
   </w:abstractNum>
-  <w:abstractNum w:abstractNumId="6" w15:restartNumberingAfterBreak="0">
+  <w:abstractNum w:abstractNumId="7" w15:restartNumberingAfterBreak="0">
     <w:nsid w:val="39872F0C"/>
     <w:multiLevelType w:val="multilevel"/>
     <w:tmpl w:val="46FCB0CC"/>
@@ -4950,7 +8490,7 @@
       </w:pPr>
     </w:lvl>
   </w:abstractNum>
-  <w:abstractNum w:abstractNumId="7" w15:restartNumberingAfterBreak="0">
+  <w:abstractNum w:abstractNumId="8" w15:restartNumberingAfterBreak="0">
     <w:nsid w:val="3C624BCA"/>
     <w:multiLevelType w:val="multilevel"/>
     <w:tmpl w:val="9D50B112"/>
@@ -5036,7 +8576,7 @@
       </w:pPr>
     </w:lvl>
   </w:abstractNum>
-  <w:abstractNum w:abstractNumId="8" w15:restartNumberingAfterBreak="0">
+  <w:abstractNum w:abstractNumId="9" w15:restartNumberingAfterBreak="0">
     <w:nsid w:val="3D692610"/>
     <w:multiLevelType w:val="hybridMultilevel"/>
     <w:tmpl w:val="45D6724E"/>
@@ -5125,7 +8665,7 @@
       </w:pPr>
     </w:lvl>
   </w:abstractNum>
-  <w:abstractNum w:abstractNumId="9" w15:restartNumberingAfterBreak="0">
+  <w:abstractNum w:abstractNumId="10" w15:restartNumberingAfterBreak="0">
     <w:nsid w:val="40734661"/>
     <w:multiLevelType w:val="multilevel"/>
     <w:tmpl w:val="68A26E72"/>
@@ -5238,7 +8778,7 @@
       </w:rPr>
     </w:lvl>
   </w:abstractNum>
-  <w:abstractNum w:abstractNumId="10" w15:restartNumberingAfterBreak="0">
+  <w:abstractNum w:abstractNumId="11" w15:restartNumberingAfterBreak="0">
     <w:nsid w:val="41646C98"/>
     <w:multiLevelType w:val="multilevel"/>
     <w:tmpl w:val="BC2EA58E"/>
@@ -5351,7 +8891,7 @@
       </w:rPr>
     </w:lvl>
   </w:abstractNum>
-  <w:abstractNum w:abstractNumId="11" w15:restartNumberingAfterBreak="0">
+  <w:abstractNum w:abstractNumId="12" w15:restartNumberingAfterBreak="0">
     <w:nsid w:val="431A7441"/>
     <w:multiLevelType w:val="multilevel"/>
     <w:tmpl w:val="62B64D0C"/>
@@ -5437,7 +8977,7 @@
       </w:pPr>
     </w:lvl>
   </w:abstractNum>
-  <w:abstractNum w:abstractNumId="12" w15:restartNumberingAfterBreak="0">
+  <w:abstractNum w:abstractNumId="13" w15:restartNumberingAfterBreak="0">
     <w:nsid w:val="4D3835D1"/>
     <w:multiLevelType w:val="multilevel"/>
     <w:tmpl w:val="A4803FFC"/>
@@ -5550,7 +9090,7 @@
       </w:rPr>
     </w:lvl>
   </w:abstractNum>
-  <w:abstractNum w:abstractNumId="13" w15:restartNumberingAfterBreak="0">
+  <w:abstractNum w:abstractNumId="14" w15:restartNumberingAfterBreak="0">
     <w:nsid w:val="4E2A61F8"/>
     <w:multiLevelType w:val="multilevel"/>
     <w:tmpl w:val="5CDE3740"/>
@@ -5663,7 +9203,7 @@
       </w:rPr>
     </w:lvl>
   </w:abstractNum>
-  <w:abstractNum w:abstractNumId="14" w15:restartNumberingAfterBreak="0">
+  <w:abstractNum w:abstractNumId="15" w15:restartNumberingAfterBreak="0">
     <w:nsid w:val="4E433706"/>
     <w:multiLevelType w:val="multilevel"/>
     <w:tmpl w:val="40D8EA9C"/>
@@ -5784,7 +9324,7 @@
       </w:rPr>
     </w:lvl>
   </w:abstractNum>
-  <w:abstractNum w:abstractNumId="15" w15:restartNumberingAfterBreak="0">
+  <w:abstractNum w:abstractNumId="16" w15:restartNumberingAfterBreak="0">
     <w:nsid w:val="4E9F6170"/>
     <w:multiLevelType w:val="multilevel"/>
     <w:tmpl w:val="BFE2E490"/>
@@ -5894,7 +9434,7 @@
       </w:rPr>
     </w:lvl>
   </w:abstractNum>
-  <w:abstractNum w:abstractNumId="16" w15:restartNumberingAfterBreak="0">
+  <w:abstractNum w:abstractNumId="17" w15:restartNumberingAfterBreak="0">
     <w:nsid w:val="597D55F8"/>
     <w:multiLevelType w:val="multilevel"/>
     <w:tmpl w:val="915AAEAC"/>
@@ -6007,7 +9547,7 @@
       </w:rPr>
     </w:lvl>
   </w:abstractNum>
-  <w:abstractNum w:abstractNumId="17" w15:restartNumberingAfterBreak="0">
+  <w:abstractNum w:abstractNumId="18" w15:restartNumberingAfterBreak="0">
     <w:nsid w:val="667E2A12"/>
     <w:multiLevelType w:val="hybridMultilevel"/>
     <w:tmpl w:val="4692E446"/>
@@ -6120,7 +9660,7 @@
       </w:rPr>
     </w:lvl>
   </w:abstractNum>
-  <w:abstractNum w:abstractNumId="18" w15:restartNumberingAfterBreak="0">
+  <w:abstractNum w:abstractNumId="19" w15:restartNumberingAfterBreak="0">
     <w:nsid w:val="6A534136"/>
     <w:multiLevelType w:val="multilevel"/>
     <w:tmpl w:val="D468311A"/>
@@ -6233,7 +9773,7 @@
       </w:rPr>
     </w:lvl>
   </w:abstractNum>
-  <w:abstractNum w:abstractNumId="19" w15:restartNumberingAfterBreak="0">
+  <w:abstractNum w:abstractNumId="20" w15:restartNumberingAfterBreak="0">
     <w:nsid w:val="72A14D4E"/>
     <w:multiLevelType w:val="multilevel"/>
     <w:tmpl w:val="B8A04D9A"/>
@@ -6347,64 +9887,67 @@
     </w:lvl>
   </w:abstractNum>
   <w:num w:numId="1">
+    <w:abstractNumId w:val="10"/>
+  </w:num>
+  <w:num w:numId="2">
+    <w:abstractNumId w:val="13"/>
+  </w:num>
+  <w:num w:numId="3">
+    <w:abstractNumId w:val="1"/>
+  </w:num>
+  <w:num w:numId="4">
+    <w:abstractNumId w:val="6"/>
+  </w:num>
+  <w:num w:numId="5">
+    <w:abstractNumId w:val="14"/>
+  </w:num>
+  <w:num w:numId="6">
+    <w:abstractNumId w:val="2"/>
+  </w:num>
+  <w:num w:numId="7">
+    <w:abstractNumId w:val="19"/>
+  </w:num>
+  <w:num w:numId="8">
+    <w:abstractNumId w:val="5"/>
+  </w:num>
+  <w:num w:numId="9">
+    <w:abstractNumId w:val="16"/>
+  </w:num>
+  <w:num w:numId="10">
+    <w:abstractNumId w:val="20"/>
+  </w:num>
+  <w:num w:numId="11">
+    <w:abstractNumId w:val="11"/>
+  </w:num>
+  <w:num w:numId="12">
+    <w:abstractNumId w:val="17"/>
+  </w:num>
+  <w:num w:numId="13">
+    <w:abstractNumId w:val="8"/>
+  </w:num>
+  <w:num w:numId="14">
+    <w:abstractNumId w:val="7"/>
+  </w:num>
+  <w:num w:numId="15">
+    <w:abstractNumId w:val="4"/>
+  </w:num>
+  <w:num w:numId="16">
+    <w:abstractNumId w:val="12"/>
+  </w:num>
+  <w:num w:numId="17">
+    <w:abstractNumId w:val="3"/>
+  </w:num>
+  <w:num w:numId="18">
     <w:abstractNumId w:val="9"/>
   </w:num>
-  <w:num w:numId="2">
-    <w:abstractNumId w:val="12"/>
+  <w:num w:numId="19">
+    <w:abstractNumId w:val="15"/>
   </w:num>
-  <w:num w:numId="3">
-    <w:abstractNumId w:val="0"/>
-  </w:num>
-  <w:num w:numId="4">
-    <w:abstractNumId w:val="5"/>
-  </w:num>
-  <w:num w:numId="5">
-    <w:abstractNumId w:val="13"/>
-  </w:num>
-  <w:num w:numId="6">
-    <w:abstractNumId w:val="1"/>
-  </w:num>
-  <w:num w:numId="7">
+  <w:num w:numId="20">
     <w:abstractNumId w:val="18"/>
   </w:num>
-  <w:num w:numId="8">
-    <w:abstractNumId w:val="4"/>
-  </w:num>
-  <w:num w:numId="9">
-    <w:abstractNumId w:val="15"/>
-  </w:num>
-  <w:num w:numId="10">
-    <w:abstractNumId w:val="19"/>
-  </w:num>
-  <w:num w:numId="11">
-    <w:abstractNumId w:val="10"/>
-  </w:num>
-  <w:num w:numId="12">
-    <w:abstractNumId w:val="16"/>
-  </w:num>
-  <w:num w:numId="13">
-    <w:abstractNumId w:val="7"/>
-  </w:num>
-  <w:num w:numId="14">
-    <w:abstractNumId w:val="6"/>
-  </w:num>
-  <w:num w:numId="15">
-    <w:abstractNumId w:val="3"/>
-  </w:num>
-  <w:num w:numId="16">
-    <w:abstractNumId w:val="11"/>
-  </w:num>
-  <w:num w:numId="17">
-    <w:abstractNumId w:val="2"/>
-  </w:num>
-  <w:num w:numId="18">
-    <w:abstractNumId w:val="8"/>
-  </w:num>
-  <w:num w:numId="19">
-    <w:abstractNumId w:val="14"/>
-  </w:num>
-  <w:num w:numId="20">
-    <w:abstractNumId w:val="17"/>
+  <w:num w:numId="21">
+    <w:abstractNumId w:val="0"/>
   </w:num>
 </w:numbering>
 </file>
@@ -7232,6 +10775,14 @@
       <w:szCs w:val="48"/>
     </w:rPr>
   </w:style>
+  <w:style w:type="paragraph" w:styleId="Bibliografa">
+    <w:name w:val="Bibliography"/>
+    <w:basedOn w:val="Normal"/>
+    <w:next w:val="Normal"/>
+    <w:uiPriority w:val="37"/>
+    <w:unhideWhenUsed/>
+    <w:rsid w:val="00700A82"/>
+  </w:style>
 </w:styles>
 </file>
 
@@ -7521,11 +11072,238 @@
 </file>
 
 <file path=customXml/item1.xml><?xml version="1.0" encoding="utf-8"?>
-<b:Sources xmlns:b="http://schemas.openxmlformats.org/officeDocument/2006/bibliography" xmlns="http://schemas.openxmlformats.org/officeDocument/2006/bibliography" SelectedStyle="\APASixthEditionOfficeOnline.xsl" StyleName="APA" Version="6"/>
+<b:Sources xmlns:b="http://schemas.openxmlformats.org/officeDocument/2006/bibliography" xmlns="http://schemas.openxmlformats.org/officeDocument/2006/bibliography" SelectedStyle="\APASixthEditionOfficeOnline.xsl" StyleName="APA" Version="6">
+  <b:Source>
+    <b:Tag>Jua14</b:Tag>
+    <b:SourceType>Book</b:SourceType>
+    <b:Guid>{683DCFBE-C031-400B-85EF-734B25A9AE48}</b:Guid>
+    <b:Title>ADMINISTRACIÓN DE SOFTWARE DE UN SISTEMA INFORMÁTICO</b:Title>
+    <b:Year>2014</b:Year>
+    <b:Author>
+      <b:Author>
+        <b:NameList>
+          <b:Person>
+            <b:Last>Pérez</b:Last>
+            <b:First>Juan</b:First>
+            <b:Middle>Carlos Moreno Pérez y Arturo Francisco Ramos</b:Middle>
+          </b:Person>
+        </b:NameList>
+      </b:Author>
+    </b:Author>
+    <b:City>Madrid</b:City>
+    <b:Publisher>RA-MA, S.A. Editorial y Publicaciones </b:Publisher>
+    <b:RefOrder>1</b:RefOrder>
+  </b:Source>
+  <b:Source>
+    <b:Tag>Lui141</b:Tag>
+    <b:SourceType>Book</b:SourceType>
+    <b:Guid>{40388627-194B-429D-8656-002D45634D3D}</b:Guid>
+    <b:Author>
+      <b:Author>
+        <b:NameList>
+          <b:Person>
+            <b:Last>Ibáñez</b:Last>
+            <b:First>Luis</b:First>
+            <b:Middle>Hueso</b:Middle>
+          </b:Person>
+        </b:NameList>
+      </b:Author>
+    </b:Author>
+    <b:Title>Gestión de bases de datos </b:Title>
+    <b:Year>2014</b:Year>
+    <b:City>Madrid</b:City>
+    <b:Publisher>RA-MA</b:Publisher>
+    <b:RefOrder>2</b:RefOrder>
+  </b:Source>
+  <b:Source>
+    <b:Tag>Enr12</b:Tag>
+    <b:SourceType>Book</b:SourceType>
+    <b:Guid>{98E297E6-2E5C-43D9-9493-81121D83CB05}</b:Guid>
+    <b:Author>
+      <b:Author>
+        <b:NameList>
+          <b:Person>
+            <b:Last>Enrique Reinosa</b:Last>
+            <b:First>Calixto</b:First>
+            <b:Middle>Maldonado, Roberto Muñoz, Luis Damiano y Maximiliano Abrutsky</b:Middle>
+          </b:Person>
+        </b:NameList>
+      </b:Author>
+    </b:Author>
+    <b:Title>Bases de datos</b:Title>
+    <b:Year>2012</b:Year>
+    <b:City>Buenos Aires</b:City>
+    <b:Publisher>Alfaomega Grupo Editor Argentino</b:Publisher>
+    <b:RefOrder>3</b:RefOrder>
+  </b:Source>
+  <b:Source>
+    <b:Tag>Ant18</b:Tag>
+    <b:SourceType>Book</b:SourceType>
+    <b:Guid>{032F15A5-3F9F-4096-AFDC-661EDE3B5941}</b:Guid>
+    <b:Author>
+      <b:Author>
+        <b:NameList>
+          <b:Person>
+            <b:Last>Sierra</b:Last>
+            <b:First>Antonio</b:First>
+            <b:Middle>Martín</b:Middle>
+          </b:Person>
+        </b:NameList>
+      </b:Author>
+    </b:Author>
+    <b:Title>Java Curso práctico de formación</b:Title>
+    <b:Year>2018</b:Year>
+    <b:City>Ciudad de México</b:City>
+    <b:Publisher>Alfaomega Grupo Editor</b:Publisher>
+    <b:RefOrder>4</b:RefOrder>
+  </b:Source>
+  <b:Source>
+    <b:Tag>Fco06</b:Tag>
+    <b:SourceType>Book</b:SourceType>
+    <b:Guid>{D4997DB0-F758-4D52-8E1D-8B494A19DED9}</b:Guid>
+    <b:Author>
+      <b:Author>
+        <b:NameList>
+          <b:Person>
+            <b:Last>Sierra</b:Last>
+            <b:First>Fco.</b:First>
+            <b:Middle>Javier Ceballos</b:Middle>
+          </b:Person>
+        </b:NameList>
+      </b:Author>
+    </b:Author>
+    <b:Title>Java 2. Lenguaje y aplicaciones</b:Title>
+    <b:Year>2006</b:Year>
+    <b:City>Madrid</b:City>
+    <b:Publisher>RA-MA Editorial</b:Publisher>
+    <b:RefOrder>5</b:RefOrder>
+  </b:Source>
+  <b:Source>
+    <b:Tag>Jas20</b:Tag>
+    <b:SourceType>InternetSite</b:SourceType>
+    <b:Guid>{E0DA0D7B-F7CA-4D4B-8583-D89CA14C5918}</b:Guid>
+    <b:Title>JasperReports Library</b:Title>
+    <b:Year>2020</b:Year>
+    <b:Author>
+      <b:Author>
+        <b:Corporate>Jaspersoft</b:Corporate>
+      </b:Author>
+    </b:Author>
+    <b:InternetSiteTitle>Jaspersoft Community</b:InternetSiteTitle>
+    <b:URL>https://community.jaspersoft.com/project/jasperreports-library</b:URL>
+    <b:RefOrder>6</b:RefOrder>
+  </b:Source>
+  <b:Source>
+    <b:Tag>Kai20</b:Tag>
+    <b:SourceType>InternetSite</b:SourceType>
+    <b:Guid>{41D97D07-35B5-4D6B-900A-AB13D2096741}</b:Guid>
+    <b:Author>
+      <b:Author>
+        <b:NameList>
+          <b:Person>
+            <b:Last>Todter</b:Last>
+            <b:First>Kai</b:First>
+          </b:Person>
+        </b:NameList>
+      </b:Author>
+    </b:Author>
+    <b:Title>JCalendar</b:Title>
+    <b:InternetSiteTitle>ToEdter</b:InternetSiteTitle>
+    <b:Year>2020</b:Year>
+    <b:RefOrder>7</b:RefOrder>
+  </b:Source>
+  <b:Source>
+    <b:Tag>Dan07</b:Tag>
+    <b:SourceType>InternetSite</b:SourceType>
+    <b:Guid>{A81A84D3-1471-4792-B865-3D3B565B95FE}</b:Guid>
+    <b:Author>
+      <b:Author>
+        <b:NameList>
+          <b:Person>
+            <b:Last>Maldonado</b:Last>
+            <b:First>Daniel</b:First>
+          </b:Person>
+        </b:NameList>
+      </b:Author>
+    </b:Author>
+    <b:Title>¿Qué son los IDE de Programación?</b:Title>
+    <b:InternetSiteTitle>El código K</b:InternetSiteTitle>
+    <b:Year>2007</b:Year>
+    <b:Month>Septiembre</b:Month>
+    <b:Day>3</b:Day>
+    <b:URL> https://elcodigok.blogspot.com/2007/09/que-son-los-ide-de-programacin.html</b:URL>
+    <b:RefOrder>8</b:RefOrder>
+  </b:Source>
+  <b:Source>
+    <b:Tag>Mor19</b:Tag>
+    <b:SourceType>Book</b:SourceType>
+    <b:Guid>{EE47FFDC-8F99-44EC-BED1-002B1B085D76}</b:Guid>
+    <b:Title>Fundamentos de programación Java con NetBeans </b:Title>
+    <b:Year>2019</b:Year>
+    <b:Author>
+      <b:Author>
+        <b:NameList>
+          <b:Person>
+            <b:Last>Moreno Nuñez</b:Last>
+            <b:First>Jonathan</b:First>
+          </b:Person>
+          <b:Person>
+            <b:Last>Gómez Jimémez</b:Last>
+            <b:First>Enrique</b:First>
+          </b:Person>
+        </b:NameList>
+      </b:Author>
+    </b:Author>
+    <b:City>Ciudad de México</b:City>
+    <b:Publisher>Alfaomega Grupo Editor</b:Publisher>
+    <b:RefOrder>9</b:RefOrder>
+  </b:Source>
+  <b:Source>
+    <b:Tag>Gui15</b:Tag>
+    <b:SourceType>Book</b:SourceType>
+    <b:Guid>{CE27541C-D8FE-4995-B0E5-53D2CF13817A}</b:Guid>
+    <b:Author>
+      <b:Author>
+        <b:NameList>
+          <b:Person>
+            <b:Last>Pantaleo</b:Last>
+            <b:First>Guillermo</b:First>
+          </b:Person>
+          <b:Person>
+            <b:Last>Rianudo</b:Last>
+            <b:First>Ludmila</b:First>
+          </b:Person>
+        </b:NameList>
+      </b:Author>
+    </b:Author>
+    <b:Title>Ingeniería de Software</b:Title>
+    <b:Year>2015</b:Year>
+    <b:City>Buenos Aires</b:City>
+    <b:Publisher>Alfaomega Grupo Editor Argentino</b:Publisher>
+    <b:RefOrder>10</b:RefOrder>
+  </b:Source>
+  <b:Source>
+    <b:Tag>Aca16</b:Tag>
+    <b:SourceType>InternetSite</b:SourceType>
+    <b:Guid>{6F7FB6BE-9219-44AC-8DCF-54D54EBACD34}</b:Guid>
+    <b:Title>¿Qué es un sistema de cámaras CCTV?</b:Title>
+    <b:Year>2016</b:Year>
+    <b:Author>
+      <b:Author>
+        <b:Corporate>Acacio</b:Corporate>
+      </b:Author>
+    </b:Author>
+    <b:InternetSiteTitle>Acacio</b:InternetSiteTitle>
+    <b:Month>Enero</b:Month>
+    <b:Day>10</b:Day>
+    <b:URL>https://www.acacioseguridad.com/que-es-un-sistema-de-camaras-cctv/</b:URL>
+    <b:RefOrder>11</b:RefOrder>
+  </b:Source>
+</b:Sources>
 </file>
 
 <file path=customXml/itemProps1.xml><?xml version="1.0" encoding="utf-8"?>
-<ds:datastoreItem xmlns:ds="http://schemas.openxmlformats.org/officeDocument/2006/customXml" ds:itemID="{FC2B93E0-F2BB-44C4-807A-2416E4A512C3}">
+<ds:datastoreItem xmlns:ds="http://schemas.openxmlformats.org/officeDocument/2006/customXml" ds:itemID="{3850D757-4CB4-48F4-B533-A641088D0723}">
   <ds:schemaRefs>
     <ds:schemaRef ds:uri="http://schemas.openxmlformats.org/officeDocument/2006/bibliography"/>
   </ds:schemaRefs>

</xml_diff>